<commit_message>
actualizacion de la direccion Url de los archivos kit de contratacion
</commit_message>
<xml_diff>
--- a/Payroll/Archivos/KitContratacion/Kitcontra.DOCX
+++ b/Payroll/Archivos/KitContratacion/Kitcontra.DOCX
@@ -136,10 +136,31 @@
       <w:r>
         <w:rPr>
           <w:rFonts w:ascii="Arial" w:hAnsi="Arial"/>
-          <w:sz w:val="16"/>
-          <w:szCs w:val="16"/>
-        </w:rPr>
-        <w:t>DUARTE LEDESMA ANDREA</w:t>
+          <w:b/>
+          <w:sz w:val="18"/>
+          <w:szCs w:val="18"/>
+        </w:rPr>
+        <w:t>&lt;</w:t>
+      </w:r>
+      <w:proofErr w:type="spellStart"/>
+      <w:r>
+        <w:rPr>
+          <w:rFonts w:ascii="Arial" w:hAnsi="Arial"/>
+          <w:b/>
+          <w:sz w:val="18"/>
+          <w:szCs w:val="18"/>
+        </w:rPr>
+        <w:t>NombreEmpleado</w:t>
+      </w:r>
+      <w:proofErr w:type="spellEnd"/>
+      <w:r>
+        <w:rPr>
+          <w:rFonts w:ascii="Arial" w:hAnsi="Arial"/>
+          <w:b/>
+          <w:sz w:val="18"/>
+          <w:szCs w:val="18"/>
+        </w:rPr>
+        <w:t>&gt;</w:t>
       </w:r>
       <w:r>
         <w:rPr>
@@ -175,16 +196,92 @@
           <w:sz w:val="16"/>
           <w:szCs w:val="16"/>
         </w:rPr>
-        <w:t>29/05/2018</w:t>
-      </w:r>
-      <w:r>
-        <w:rPr>
-          <w:rFonts w:ascii="Arial" w:hAnsi="Arial"/>
-          <w:b/>
-          <w:sz w:val="16"/>
-          <w:szCs w:val="16"/>
-        </w:rPr>
-        <w:t xml:space="preserve">        </w:t>
+        <w:t xml:space="preserve"> </w:t>
+      </w:r>
+      <w:r>
+        <w:rPr>
+          <w:rFonts w:ascii="Consolas" w:eastAsia="Calibri" w:hAnsi="Consolas" w:cs="Consolas"/>
+          <w:color w:val="A31515"/>
+          <w:sz w:val="19"/>
+          <w:szCs w:val="19"/>
+          <w:lang w:val="es-MX"/>
+        </w:rPr>
+        <w:t>&lt;</w:t>
+      </w:r>
+      <w:proofErr w:type="spellStart"/>
+      <w:r>
+        <w:rPr>
+          <w:rFonts w:ascii="Consolas" w:eastAsia="Calibri" w:hAnsi="Consolas" w:cs="Consolas"/>
+          <w:color w:val="A31515"/>
+          <w:sz w:val="19"/>
+          <w:szCs w:val="19"/>
+          <w:lang w:val="es-MX"/>
+        </w:rPr>
+        <w:t>DiaIngreso</w:t>
+      </w:r>
+      <w:proofErr w:type="spellEnd"/>
+      <w:r>
+        <w:rPr>
+          <w:rFonts w:ascii="Consolas" w:eastAsia="Calibri" w:hAnsi="Consolas" w:cs="Consolas"/>
+          <w:color w:val="A31515"/>
+          <w:sz w:val="19"/>
+          <w:szCs w:val="19"/>
+          <w:lang w:val="es-MX"/>
+        </w:rPr>
+        <w:t>&gt; de &lt;</w:t>
+      </w:r>
+      <w:proofErr w:type="spellStart"/>
+      <w:r>
+        <w:rPr>
+          <w:rFonts w:ascii="Consolas" w:eastAsia="Calibri" w:hAnsi="Consolas" w:cs="Consolas"/>
+          <w:color w:val="A31515"/>
+          <w:sz w:val="19"/>
+          <w:szCs w:val="19"/>
+          <w:lang w:val="es-MX"/>
+        </w:rPr>
+        <w:t>MesIngreso</w:t>
+      </w:r>
+      <w:proofErr w:type="spellEnd"/>
+      <w:r>
+        <w:rPr>
+          <w:rFonts w:ascii="Consolas" w:eastAsia="Calibri" w:hAnsi="Consolas" w:cs="Consolas"/>
+          <w:color w:val="A31515"/>
+          <w:sz w:val="19"/>
+          <w:szCs w:val="19"/>
+          <w:lang w:val="es-MX"/>
+        </w:rPr>
+        <w:t>&gt; del &lt;</w:t>
+      </w:r>
+      <w:proofErr w:type="spellStart"/>
+      <w:r>
+        <w:rPr>
+          <w:rFonts w:ascii="Consolas" w:eastAsia="Calibri" w:hAnsi="Consolas" w:cs="Consolas"/>
+          <w:color w:val="A31515"/>
+          <w:sz w:val="19"/>
+          <w:szCs w:val="19"/>
+          <w:lang w:val="es-MX"/>
+        </w:rPr>
+        <w:t>AnioIngreso</w:t>
+      </w:r>
+      <w:proofErr w:type="spellEnd"/>
+      <w:r>
+        <w:rPr>
+          <w:rFonts w:ascii="Consolas" w:eastAsia="Calibri" w:hAnsi="Consolas" w:cs="Consolas"/>
+          <w:color w:val="A31515"/>
+          <w:sz w:val="19"/>
+          <w:szCs w:val="19"/>
+          <w:lang w:val="es-MX"/>
+        </w:rPr>
+        <w:t>&gt;</w:t>
+      </w:r>
+      <w:r>
+        <w:rPr>
+          <w:rFonts w:ascii="Arial" w:hAnsi="Arial"/>
+          <w:b/>
+          <w:sz w:val="16"/>
+          <w:szCs w:val="16"/>
+        </w:rPr>
+        <w:t xml:space="preserve"> </w:t>
       </w:r>
     </w:p>
     <w:p>
@@ -254,19 +351,12 @@
       </w:r>
       <w:r>
         <w:rPr>
-          <w:rFonts w:ascii="Arial" w:hAnsi="Arial"/>
-          <w:sz w:val="16"/>
-          <w:szCs w:val="16"/>
-        </w:rPr>
-        <w:t>AUXILIAR ADMINISTRATIVO</w:t>
-      </w:r>
-      <w:r>
-        <w:rPr>
-          <w:rFonts w:ascii="Arial" w:hAnsi="Arial"/>
-          <w:sz w:val="16"/>
-          <w:szCs w:val="16"/>
-        </w:rPr>
-        <w:t xml:space="preserve">   </w:t>
+          <w:rFonts w:ascii="Consolas" w:hAnsi="Consolas" w:cs="Consolas"/>
+          <w:color w:val="A31515"/>
+          <w:sz w:val="19"/>
+          <w:szCs w:val="19"/>
+        </w:rPr>
+        <w:t>&lt;Puesto&gt;</w:t>
       </w:r>
     </w:p>
     <w:p>
@@ -15194,11 +15284,79 @@
       </w:r>
       <w:r>
         <w:rPr>
-          <w:rFonts w:ascii="Arial" w:hAnsi="Arial"/>
-          <w:sz w:val="20"/>
-          <w:szCs w:val="20"/>
-        </w:rPr>
-        <w:t>29/05/2018</w:t>
+          <w:rFonts w:ascii="Consolas" w:eastAsia="Calibri" w:hAnsi="Consolas" w:cs="Consolas"/>
+          <w:color w:val="A31515"/>
+          <w:sz w:val="19"/>
+          <w:szCs w:val="19"/>
+          <w:lang w:val="es-MX"/>
+        </w:rPr>
+        <w:t>&lt;</w:t>
+      </w:r>
+      <w:proofErr w:type="spellStart"/>
+      <w:r>
+        <w:rPr>
+          <w:rFonts w:ascii="Consolas" w:eastAsia="Calibri" w:hAnsi="Consolas" w:cs="Consolas"/>
+          <w:color w:val="A31515"/>
+          <w:sz w:val="19"/>
+          <w:szCs w:val="19"/>
+          <w:lang w:val="es-MX"/>
+        </w:rPr>
+        <w:t>DiaIngreso</w:t>
+      </w:r>
+      <w:proofErr w:type="spellEnd"/>
+      <w:r>
+        <w:rPr>
+          <w:rFonts w:ascii="Consolas" w:eastAsia="Calibri" w:hAnsi="Consolas" w:cs="Consolas"/>
+          <w:color w:val="A31515"/>
+          <w:sz w:val="19"/>
+          <w:szCs w:val="19"/>
+          <w:lang w:val="es-MX"/>
+        </w:rPr>
+        <w:t>&gt; de &lt;</w:t>
+      </w:r>
+      <w:proofErr w:type="spellStart"/>
+      <w:r>
+        <w:rPr>
+          <w:rFonts w:ascii="Consolas" w:eastAsia="Calibri" w:hAnsi="Consolas" w:cs="Consolas"/>
+          <w:color w:val="A31515"/>
+          <w:sz w:val="19"/>
+          <w:szCs w:val="19"/>
+          <w:lang w:val="es-MX"/>
+        </w:rPr>
+        <w:t>MesIngreso</w:t>
+      </w:r>
+      <w:proofErr w:type="spellEnd"/>
+      <w:r>
+        <w:rPr>
+          <w:rFonts w:ascii="Consolas" w:eastAsia="Calibri" w:hAnsi="Consolas" w:cs="Consolas"/>
+          <w:color w:val="A31515"/>
+          <w:sz w:val="19"/>
+          <w:szCs w:val="19"/>
+          <w:lang w:val="es-MX"/>
+        </w:rPr>
+        <w:t>&gt; del &lt;</w:t>
+      </w:r>
+      <w:proofErr w:type="spellStart"/>
+      <w:r>
+        <w:rPr>
+          <w:rFonts w:ascii="Consolas" w:eastAsia="Calibri" w:hAnsi="Consolas" w:cs="Consolas"/>
+          <w:color w:val="A31515"/>
+          <w:sz w:val="19"/>
+          <w:szCs w:val="19"/>
+          <w:lang w:val="es-MX"/>
+        </w:rPr>
+        <w:t>AnioIngreso</w:t>
+      </w:r>
+      <w:proofErr w:type="spellEnd"/>
+      <w:r>
+        <w:rPr>
+          <w:rFonts w:ascii="Consolas" w:eastAsia="Calibri" w:hAnsi="Consolas" w:cs="Consolas"/>
+          <w:color w:val="A31515"/>
+          <w:sz w:val="19"/>
+          <w:szCs w:val="19"/>
+          <w:lang w:val="es-MX"/>
+        </w:rPr>
+        <w:t>&gt;</w:t>
       </w:r>
     </w:p>
     <w:p>
@@ -15230,16 +15388,16 @@
         <w:tblLook w:val="04A0" w:firstRow="1" w:lastRow="0" w:firstColumn="1" w:lastColumn="0" w:noHBand="0" w:noVBand="1"/>
       </w:tblPr>
       <w:tblGrid>
-        <w:gridCol w:w="1212"/>
-        <w:gridCol w:w="484"/>
-        <w:gridCol w:w="1522"/>
-        <w:gridCol w:w="1462"/>
-        <w:gridCol w:w="136"/>
+        <w:gridCol w:w="1208"/>
+        <w:gridCol w:w="483"/>
+        <w:gridCol w:w="1517"/>
+        <w:gridCol w:w="1454"/>
+        <w:gridCol w:w="147"/>
         <w:gridCol w:w="1471"/>
-        <w:gridCol w:w="1211"/>
-        <w:gridCol w:w="354"/>
-        <w:gridCol w:w="689"/>
-        <w:gridCol w:w="2432"/>
+        <w:gridCol w:w="1225"/>
+        <w:gridCol w:w="352"/>
+        <w:gridCol w:w="686"/>
+        <w:gridCol w:w="2430"/>
       </w:tblGrid>
       <w:tr>
         <w:trPr>
@@ -15492,11 +15650,35 @@
             </w:pPr>
             <w:r>
               <w:rPr>
-                <w:rFonts w:ascii="Arial" w:hAnsi="Arial"/>
-                <w:sz w:val="20"/>
-                <w:szCs w:val="20"/>
+                <w:rFonts w:ascii="Consolas" w:eastAsia="Calibri" w:hAnsi="Consolas" w:cs="Consolas"/>
+                <w:color w:val="A31515"/>
+                <w:sz w:val="19"/>
+                <w:szCs w:val="19"/>
+                <w:lang w:val="es-MX"/>
               </w:rPr>
-              <w:t>ANDREA</w:t>
+              <w:t>&lt;</w:t>
+            </w:r>
+            <w:proofErr w:type="spellStart"/>
+            <w:r>
+              <w:rPr>
+                <w:rFonts w:ascii="Consolas" w:eastAsia="Calibri" w:hAnsi="Consolas" w:cs="Consolas"/>
+                <w:color w:val="A31515"/>
+                <w:sz w:val="19"/>
+                <w:szCs w:val="19"/>
+                <w:lang w:val="es-MX"/>
+              </w:rPr>
+              <w:t>NombEmpleado</w:t>
+            </w:r>
+            <w:proofErr w:type="spellEnd"/>
+            <w:r>
+              <w:rPr>
+                <w:rFonts w:ascii="Consolas" w:eastAsia="Calibri" w:hAnsi="Consolas" w:cs="Consolas"/>
+                <w:color w:val="A31515"/>
+                <w:sz w:val="19"/>
+                <w:szCs w:val="19"/>
+                <w:lang w:val="es-MX"/>
+              </w:rPr>
+              <w:t>&gt;</w:t>
             </w:r>
           </w:p>
         </w:tc>
@@ -15535,11 +15717,35 @@
             </w:pPr>
             <w:r>
               <w:rPr>
-                <w:rFonts w:ascii="Arial" w:hAnsi="Arial"/>
-                <w:sz w:val="20"/>
-                <w:szCs w:val="20"/>
+                <w:rFonts w:ascii="Consolas" w:eastAsia="Calibri" w:hAnsi="Consolas" w:cs="Consolas"/>
+                <w:color w:val="A31515"/>
+                <w:sz w:val="19"/>
+                <w:szCs w:val="19"/>
+                <w:lang w:val="es-MX"/>
               </w:rPr>
-              <w:t>DUARTE</w:t>
+              <w:t>&lt;</w:t>
+            </w:r>
+            <w:proofErr w:type="spellStart"/>
+            <w:r>
+              <w:rPr>
+                <w:rFonts w:ascii="Consolas" w:eastAsia="Calibri" w:hAnsi="Consolas" w:cs="Consolas"/>
+                <w:color w:val="A31515"/>
+                <w:sz w:val="19"/>
+                <w:szCs w:val="19"/>
+                <w:lang w:val="es-MX"/>
+              </w:rPr>
+              <w:t>ApellidoPaternoEmpleado</w:t>
+            </w:r>
+            <w:proofErr w:type="spellEnd"/>
+            <w:r>
+              <w:rPr>
+                <w:rFonts w:ascii="Consolas" w:eastAsia="Calibri" w:hAnsi="Consolas" w:cs="Consolas"/>
+                <w:color w:val="A31515"/>
+                <w:sz w:val="19"/>
+                <w:szCs w:val="19"/>
+                <w:lang w:val="es-MX"/>
+              </w:rPr>
+              <w:t>&gt;</w:t>
             </w:r>
           </w:p>
         </w:tc>
@@ -15578,11 +15784,35 @@
             </w:pPr>
             <w:r>
               <w:rPr>
-                <w:rFonts w:ascii="Arial" w:hAnsi="Arial"/>
-                <w:sz w:val="20"/>
-                <w:szCs w:val="20"/>
+                <w:rFonts w:ascii="Consolas" w:eastAsia="Calibri" w:hAnsi="Consolas" w:cs="Consolas"/>
+                <w:color w:val="A31515"/>
+                <w:sz w:val="19"/>
+                <w:szCs w:val="19"/>
+                <w:lang w:val="es-MX"/>
               </w:rPr>
-              <w:t>LEDESMA</w:t>
+              <w:t>&lt;</w:t>
+            </w:r>
+            <w:proofErr w:type="spellStart"/>
+            <w:r>
+              <w:rPr>
+                <w:rFonts w:ascii="Consolas" w:eastAsia="Calibri" w:hAnsi="Consolas" w:cs="Consolas"/>
+                <w:color w:val="A31515"/>
+                <w:sz w:val="19"/>
+                <w:szCs w:val="19"/>
+                <w:lang w:val="es-MX"/>
+              </w:rPr>
+              <w:t>ApellidoMaterEmp</w:t>
+            </w:r>
+            <w:proofErr w:type="spellEnd"/>
+            <w:r>
+              <w:rPr>
+                <w:rFonts w:ascii="Consolas" w:eastAsia="Calibri" w:hAnsi="Consolas" w:cs="Consolas"/>
+                <w:color w:val="A31515"/>
+                <w:sz w:val="19"/>
+                <w:szCs w:val="19"/>
+                <w:lang w:val="es-MX"/>
+              </w:rPr>
+              <w:t>&gt;</w:t>
             </w:r>
           </w:p>
         </w:tc>
@@ -16114,11 +16344,35 @@
       </w:pPr>
       <w:r>
         <w:rPr>
-          <w:rFonts w:ascii="Arial" w:hAnsi="Arial"/>
-          <w:sz w:val="20"/>
-          <w:szCs w:val="20"/>
-        </w:rPr>
-        <w:t>Uruapan,29/05/2018</w:t>
+          <w:rFonts w:ascii="Consolas" w:eastAsia="Calibri" w:hAnsi="Consolas" w:cs="Consolas"/>
+          <w:color w:val="A31515"/>
+          <w:sz w:val="19"/>
+          <w:szCs w:val="19"/>
+          <w:lang w:val="es-MX"/>
+        </w:rPr>
+        <w:t>&lt;</w:t>
+      </w:r>
+      <w:proofErr w:type="spellStart"/>
+      <w:r>
+        <w:rPr>
+          <w:rFonts w:ascii="Consolas" w:eastAsia="Calibri" w:hAnsi="Consolas" w:cs="Consolas"/>
+          <w:color w:val="A31515"/>
+          <w:sz w:val="19"/>
+          <w:szCs w:val="19"/>
+          <w:lang w:val="es-MX"/>
+        </w:rPr>
+        <w:t>LugarFecha</w:t>
+      </w:r>
+      <w:proofErr w:type="spellEnd"/>
+      <w:r>
+        <w:rPr>
+          <w:rFonts w:ascii="Consolas" w:eastAsia="Calibri" w:hAnsi="Consolas" w:cs="Consolas"/>
+          <w:color w:val="A31515"/>
+          <w:sz w:val="19"/>
+          <w:szCs w:val="19"/>
+          <w:lang w:val="es-MX"/>
+        </w:rPr>
+        <w:t>&gt;</w:t>
       </w:r>
     </w:p>
     <w:p>
@@ -17354,85 +17608,99 @@
       </w:r>
       <w:r>
         <w:rPr>
+          <w:rFonts w:ascii="Consolas" w:eastAsia="Calibri" w:hAnsi="Consolas" w:cs="Consolas"/>
+          <w:color w:val="A31515"/>
+          <w:sz w:val="19"/>
+          <w:szCs w:val="19"/>
+          <w:lang w:val="es-MX"/>
+        </w:rPr>
+        <w:t>&lt;</w:t>
+      </w:r>
+      <w:proofErr w:type="spellStart"/>
+      <w:r>
+        <w:rPr>
+          <w:rFonts w:ascii="Consolas" w:eastAsia="Calibri" w:hAnsi="Consolas" w:cs="Consolas"/>
+          <w:color w:val="A31515"/>
+          <w:sz w:val="19"/>
+          <w:szCs w:val="19"/>
+          <w:lang w:val="es-MX"/>
+        </w:rPr>
+        <w:t>NombreEmpresa</w:t>
+      </w:r>
+      <w:proofErr w:type="spellEnd"/>
+      <w:r>
+        <w:rPr>
+          <w:rFonts w:ascii="Consolas" w:eastAsia="Calibri" w:hAnsi="Consolas" w:cs="Consolas"/>
+          <w:color w:val="A31515"/>
+          <w:sz w:val="19"/>
+          <w:szCs w:val="19"/>
+          <w:lang w:val="es-MX"/>
+        </w:rPr>
+        <w:t>&gt;</w:t>
+      </w:r>
+      <w:r>
+        <w:rPr>
           <w:rFonts w:ascii="Arial" w:hAnsi="Arial"/>
           <w:sz w:val="16"/>
           <w:szCs w:val="16"/>
           <w:u w:val="single"/>
         </w:rPr>
+        <w:t xml:space="preserve"> </w:t>
+      </w:r>
+      <w:r>
+        <w:rPr>
+          <w:rFonts w:ascii="Arial" w:hAnsi="Arial"/>
+          <w:sz w:val="16"/>
+          <w:szCs w:val="16"/>
+        </w:rPr>
+        <w:t>REPRESENTADA POR EL C.</w:t>
+      </w:r>
+      <w:r>
+        <w:rPr>
+          <w:rFonts w:ascii="Arial" w:hAnsi="Arial"/>
+          <w:sz w:val="16"/>
+          <w:szCs w:val="16"/>
+        </w:rPr>
+        <w:t xml:space="preserve"> </w:t>
+      </w:r>
+      <w:r>
+        <w:rPr>
+          <w:rFonts w:ascii="Consolas" w:eastAsia="Calibri" w:hAnsi="Consolas" w:cs="Consolas"/>
+          <w:color w:val="A31515"/>
+          <w:sz w:val="19"/>
+          <w:szCs w:val="19"/>
+          <w:lang w:val="es-MX"/>
+        </w:rPr>
         <w:t>&lt;</w:t>
       </w:r>
       <w:proofErr w:type="spellStart"/>
       <w:r>
         <w:rPr>
-          <w:rFonts w:ascii="Arial" w:hAnsi="Arial"/>
-          <w:sz w:val="16"/>
-          <w:szCs w:val="16"/>
-          <w:u w:val="single"/>
-        </w:rPr>
-        <w:t>NombreEmpresa</w:t>
+          <w:rFonts w:ascii="Consolas" w:eastAsia="Calibri" w:hAnsi="Consolas" w:cs="Consolas"/>
+          <w:color w:val="A31515"/>
+          <w:sz w:val="19"/>
+          <w:szCs w:val="19"/>
+          <w:lang w:val="es-MX"/>
+        </w:rPr>
+        <w:t>RepresentanteLegal</w:t>
       </w:r>
       <w:proofErr w:type="spellEnd"/>
       <w:r>
         <w:rPr>
-          <w:rFonts w:ascii="Arial" w:hAnsi="Arial"/>
-          <w:sz w:val="16"/>
-          <w:szCs w:val="16"/>
-          <w:u w:val="single"/>
+          <w:rFonts w:ascii="Consolas" w:eastAsia="Calibri" w:hAnsi="Consolas" w:cs="Consolas"/>
+          <w:color w:val="A31515"/>
+          <w:sz w:val="19"/>
+          <w:szCs w:val="19"/>
+          <w:lang w:val="es-MX"/>
         </w:rPr>
         <w:t>&gt;</w:t>
       </w:r>
       <w:r>
         <w:rPr>
           <w:rFonts w:ascii="Arial" w:hAnsi="Arial"/>
-          <w:sz w:val="16"/>
-          <w:szCs w:val="16"/>
-          <w:u w:val="single"/>
-        </w:rPr>
-        <w:t xml:space="preserve"> </w:t>
-      </w:r>
-      <w:r>
-        <w:rPr>
-          <w:rFonts w:ascii="Arial" w:hAnsi="Arial"/>
-          <w:sz w:val="16"/>
-          <w:szCs w:val="16"/>
-        </w:rPr>
-        <w:t>REPRESENTADA POR EL C.</w:t>
-      </w:r>
-      <w:r>
-        <w:rPr>
-          <w:rFonts w:ascii="Arial" w:hAnsi="Arial"/>
-          <w:b/>
-          <w:sz w:val="16"/>
-          <w:szCs w:val="16"/>
-        </w:rPr>
-        <w:t>&lt;</w:t>
-      </w:r>
-      <w:proofErr w:type="spellStart"/>
-      <w:r>
-        <w:rPr>
-          <w:rFonts w:ascii="Arial" w:hAnsi="Arial"/>
-          <w:b/>
-          <w:sz w:val="16"/>
-          <w:szCs w:val="16"/>
-        </w:rPr>
-        <w:t>Representatelegalempresa</w:t>
-      </w:r>
-      <w:proofErr w:type="spellEnd"/>
-      <w:r>
-        <w:rPr>
-          <w:rFonts w:ascii="Arial" w:hAnsi="Arial"/>
-          <w:b/>
-          <w:sz w:val="16"/>
-          <w:szCs w:val="16"/>
-        </w:rPr>
-        <w:t>&gt;</w:t>
-      </w:r>
-      <w:r>
-        <w:rPr>
-          <w:rFonts w:ascii="Arial" w:hAnsi="Arial"/>
-          <w:sz w:val="16"/>
-          <w:szCs w:val="16"/>
-          <w:u w:val="single"/>
+          <w:b/>
+          <w:sz w:val="16"/>
+          <w:szCs w:val="16"/>
         </w:rPr>
         <w:t xml:space="preserve"> </w:t>
       </w:r>
@@ -17624,6 +17892,14 @@
         </w:rPr>
         <w:t xml:space="preserve">n </w:t>
       </w:r>
+      <w:r>
+        <w:rPr>
+          <w:rFonts w:ascii="Arial" w:hAnsi="Arial"/>
+          <w:sz w:val="16"/>
+          <w:szCs w:val="16"/>
+        </w:rPr>
+        <w:t>&lt;</w:t>
+      </w:r>
       <w:proofErr w:type="spellStart"/>
       <w:r>
         <w:rPr>
@@ -17631,7 +17907,7 @@
           <w:sz w:val="16"/>
           <w:szCs w:val="16"/>
         </w:rPr>
-        <w:t>Uruapan,TEPEYAC</w:t>
+        <w:t>DirecEmpresa</w:t>
       </w:r>
       <w:proofErr w:type="spellEnd"/>
       <w:r>
@@ -17640,7 +17916,69 @@
           <w:sz w:val="16"/>
           <w:szCs w:val="16"/>
         </w:rPr>
-        <w:t xml:space="preserve"> NO. 203 INT. 6 </w:t>
+        <w:t>&gt;</w:t>
+      </w:r>
+    </w:p>
+    <w:p>
+      <w:pPr>
+        <w:jc w:val="both"/>
+        <w:rPr>
+          <w:rFonts w:ascii="Arial" w:hAnsi="Arial"/>
+          <w:sz w:val="16"/>
+          <w:szCs w:val="16"/>
+        </w:rPr>
+      </w:pPr>
+      <w:proofErr w:type="gramStart"/>
+      <w:r>
+        <w:rPr>
+          <w:rFonts w:ascii="Arial" w:hAnsi="Arial"/>
+          <w:sz w:val="16"/>
+          <w:szCs w:val="16"/>
+        </w:rPr>
+        <w:t>c).-</w:t>
+      </w:r>
+      <w:proofErr w:type="gramEnd"/>
+      <w:r>
+        <w:rPr>
+          <w:rFonts w:ascii="Arial" w:hAnsi="Arial"/>
+          <w:sz w:val="16"/>
+          <w:szCs w:val="16"/>
+        </w:rPr>
+        <w:t xml:space="preserve"> Que requiere de una persona que le preste sus servicios desempeñando las funciones y actividades propias a ese puesto, mismas que quedarán precisadas en el cuerpo del presente contrato.</w:t>
+      </w:r>
+    </w:p>
+    <w:p>
+      <w:pPr>
+        <w:jc w:val="both"/>
+        <w:rPr>
+          <w:rFonts w:ascii="Arial" w:hAnsi="Arial"/>
+          <w:sz w:val="16"/>
+          <w:szCs w:val="16"/>
+        </w:rPr>
+      </w:pPr>
+      <w:r>
+        <w:rPr>
+          <w:rFonts w:ascii="Arial" w:hAnsi="Arial"/>
+          <w:sz w:val="16"/>
+          <w:szCs w:val="16"/>
+        </w:rPr>
+        <w:t>d) Que su Registro Federal de</w:t>
+      </w:r>
+      <w:r>
+        <w:rPr>
+          <w:rFonts w:ascii="Arial" w:hAnsi="Arial"/>
+          <w:sz w:val="16"/>
+          <w:szCs w:val="16"/>
+        </w:rPr>
+        <w:t xml:space="preserve"> Contribuyentes es: </w:t>
+      </w:r>
+      <w:r>
+        <w:rPr>
+          <w:rFonts w:ascii="Arial" w:hAnsi="Arial"/>
+          <w:sz w:val="16"/>
+          <w:szCs w:val="16"/>
+        </w:rPr>
+        <w:t>&lt;</w:t>
       </w:r>
       <w:proofErr w:type="spellStart"/>
       <w:r>
@@ -17649,7 +17987,7 @@
           <w:sz w:val="16"/>
           <w:szCs w:val="16"/>
         </w:rPr>
-        <w:t>Col.LEON</w:t>
+        <w:t>RFCEmpresa</w:t>
       </w:r>
       <w:proofErr w:type="spellEnd"/>
       <w:r>
@@ -17658,79 +17996,7 @@
           <w:sz w:val="16"/>
           <w:szCs w:val="16"/>
         </w:rPr>
-        <w:t xml:space="preserve"> MODERNO </w:t>
-      </w:r>
-      <w:proofErr w:type="spellStart"/>
-      <w:proofErr w:type="gramStart"/>
-      <w:r>
-        <w:rPr>
-          <w:rFonts w:ascii="Arial" w:hAnsi="Arial"/>
-          <w:sz w:val="16"/>
-          <w:szCs w:val="16"/>
-        </w:rPr>
-        <w:t>LEON,Mexico</w:t>
-      </w:r>
-      <w:proofErr w:type="spellEnd"/>
-      <w:proofErr w:type="gramEnd"/>
-      <w:r>
-        <w:rPr>
-          <w:rFonts w:ascii="Arial" w:hAnsi="Arial"/>
-          <w:sz w:val="16"/>
-          <w:szCs w:val="16"/>
-        </w:rPr>
-        <w:t xml:space="preserve"> CP.37370</w:t>
-      </w:r>
-    </w:p>
-    <w:p>
-      <w:pPr>
-        <w:jc w:val="both"/>
-        <w:rPr>
-          <w:rFonts w:ascii="Arial" w:hAnsi="Arial"/>
-          <w:sz w:val="16"/>
-          <w:szCs w:val="16"/>
-        </w:rPr>
-      </w:pPr>
-      <w:r>
-        <w:rPr>
-          <w:rFonts w:ascii="Arial" w:hAnsi="Arial"/>
-          <w:sz w:val="16"/>
-          <w:szCs w:val="16"/>
-        </w:rPr>
-        <w:t>c).- Que requiere de una persona que le preste sus servicios desempeñando las funciones y actividades propias a ese puesto, mismas que quedarán precisadas en el cuerpo del presente contrato.</w:t>
-      </w:r>
-    </w:p>
-    <w:p>
-      <w:pPr>
-        <w:jc w:val="both"/>
-        <w:rPr>
-          <w:rFonts w:ascii="Arial" w:hAnsi="Arial"/>
-          <w:sz w:val="16"/>
-          <w:szCs w:val="16"/>
-        </w:rPr>
-      </w:pPr>
-      <w:r>
-        <w:rPr>
-          <w:rFonts w:ascii="Arial" w:hAnsi="Arial"/>
-          <w:sz w:val="16"/>
-          <w:szCs w:val="16"/>
-        </w:rPr>
-        <w:t>d) Que su Registro Federal de</w:t>
-      </w:r>
-      <w:r>
-        <w:rPr>
-          <w:rFonts w:ascii="Arial" w:hAnsi="Arial"/>
-          <w:sz w:val="16"/>
-          <w:szCs w:val="16"/>
-        </w:rPr>
-        <w:t xml:space="preserve"> Contribuyentes es: </w:t>
-      </w:r>
-      <w:r>
-        <w:rPr>
-          <w:rFonts w:ascii="Arial" w:hAnsi="Arial"/>
-          <w:sz w:val="16"/>
-          <w:szCs w:val="16"/>
-        </w:rPr>
-        <w:t>AER150418TW8</w:t>
+        <w:t>&gt;</w:t>
       </w:r>
     </w:p>
     <w:p>
@@ -18397,7 +18663,7 @@
           </mc:Choice>
           <mc:Fallback>
             <w:pict>
-              <v:shape id="Text Box 40" o:spid="_x0000_s1035" type="#_x0000_t202" style="position:absolute;left:0;text-align:left;margin-left:412.5pt;margin-top:28.8pt;width:324.75pt;height:110.6pt;rotation:-90;z-index:251722240;visibility:visible;mso-wrap-style:square;mso-wrap-distance-left:9pt;mso-wrap-distance-top:3.6pt;mso-wrap-distance-right:9pt;mso-wrap-distance-bottom:3.6pt;mso-position-horizontal:absolute;mso-position-horizontal-relative:text;mso-position-vertical:absolute;mso-position-vertical-relative:text;v-text-anchor:top" o:gfxdata="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" stroked="f">
+              <v:shape w14:anchorId="2B3767DD" id="Text Box 40" o:spid="_x0000_s1035" type="#_x0000_t202" style="position:absolute;left:0;text-align:left;margin-left:412.5pt;margin-top:28.8pt;width:324.75pt;height:110.6pt;rotation:-90;z-index:251722240;visibility:visible;mso-wrap-style:square;mso-wrap-distance-left:9pt;mso-wrap-distance-top:3.6pt;mso-wrap-distance-right:9pt;mso-wrap-distance-bottom:3.6pt;mso-position-horizontal:absolute;mso-position-horizontal-relative:text;mso-position-vertical:absolute;mso-position-vertical-relative:text;v-text-anchor:top" o:gfxdata="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" stroked="f">
                 <v:textbox style="mso-fit-shape-to-text:t">
                   <w:txbxContent>
                     <w:p>
@@ -20233,178 +20499,271 @@
           <w:sz w:val="16"/>
           <w:szCs w:val="16"/>
         </w:rPr>
-        <w:t xml:space="preserve">                </w:t>
-      </w:r>
-      <w:r>
-        <w:rPr>
-          <w:rFonts w:ascii="Arial" w:hAnsi="Arial"/>
-          <w:sz w:val="16"/>
-          <w:szCs w:val="16"/>
-        </w:rPr>
-        <w:t xml:space="preserve">  </w:t>
-      </w:r>
-      <w:bookmarkStart w:id="0" w:name="_GoBack"/>
-      <w:r>
-        <w:rPr>
-          <w:rFonts w:ascii="Arial" w:hAnsi="Arial"/>
-          <w:sz w:val="16"/>
-          <w:szCs w:val="16"/>
-        </w:rPr>
-        <w:t>HERIBERTO BARRAZA HERNANDEZ</w:t>
-      </w:r>
-      <w:r>
-        <w:rPr>
-          <w:rFonts w:ascii="Arial" w:hAnsi="Arial"/>
-          <w:sz w:val="16"/>
-          <w:szCs w:val="16"/>
-        </w:rPr>
-        <w:cr/>
-        <w:t xml:space="preserve">
-</w:t>
-      </w:r>
-      <w:bookmarkEnd w:id="0"/>
-      <w:r>
-        <w:rPr>
-          <w:rFonts w:ascii="Arial" w:hAnsi="Arial"/>
-          <w:sz w:val="16"/>
-          <w:szCs w:val="16"/>
-        </w:rPr>
-        <w:t xml:space="preserve"> </w:t>
-      </w:r>
-      <w:r>
-        <w:rPr>
-          <w:rFonts w:ascii="Arial" w:hAnsi="Arial"/>
-          <w:sz w:val="16"/>
-          <w:szCs w:val="16"/>
-        </w:rPr>
-        <w:tab/>
-      </w:r>
-      <w:r>
-        <w:rPr>
-          <w:rFonts w:ascii="Arial" w:hAnsi="Arial"/>
-          <w:sz w:val="16"/>
-          <w:szCs w:val="16"/>
-        </w:rPr>
-        <w:tab/>
-        <w:t xml:space="preserve">                                       </w:t>
-      </w:r>
-      <w:r>
-        <w:rPr>
-          <w:rFonts w:ascii="Arial" w:hAnsi="Arial"/>
-          <w:sz w:val="16"/>
-          <w:szCs w:val="16"/>
-        </w:rPr>
-        <w:t xml:space="preserve">     </w:t>
-      </w:r>
-      <w:r>
-        <w:rPr>
-          <w:rFonts w:ascii="Arial" w:hAnsi="Arial"/>
-          <w:sz w:val="16"/>
-          <w:szCs w:val="16"/>
-        </w:rPr>
-        <w:t>DUARTE LEDESMA ANDREA</w:t>
-      </w:r>
-    </w:p>
-    <w:p>
-      <w:pPr>
-        <w:jc w:val="both"/>
-        <w:rPr>
-          <w:rFonts w:ascii="Arial" w:hAnsi="Arial"/>
-          <w:sz w:val="16"/>
-          <w:szCs w:val="16"/>
-        </w:rPr>
-      </w:pPr>
-    </w:p>
-    <w:p>
-      <w:pPr>
-        <w:spacing w:after="160" w:line="259" w:lineRule="auto"/>
-        <w:rPr>
-          <w:rFonts w:ascii="Arial" w:hAnsi="Arial"/>
-          <w:sz w:val="16"/>
-          <w:szCs w:val="16"/>
-        </w:rPr>
-      </w:pPr>
-      <w:r>
-        <w:rPr>
-          <w:rFonts w:ascii="Arial" w:hAnsi="Arial"/>
-          <w:sz w:val="16"/>
-          <w:szCs w:val="16"/>
-        </w:rPr>
-        <w:t xml:space="preserve">ADDENDUM AL CONTRATO INDIVIDUAL DE TRABAJO POR TIEMPO DETERMINADO SUJETO A CAPACITACIÓN INICIAL QUE CELEBRAN POR UNA PARTE </w:t>
-      </w:r>
-      <w:r>
-        <w:rPr>
-          <w:rFonts w:ascii="Arial" w:hAnsi="Arial"/>
-          <w:b/>
-          <w:sz w:val="16"/>
-          <w:szCs w:val="16"/>
-        </w:rPr>
-        <w:t>&lt;</w:t>
-      </w:r>
-      <w:proofErr w:type="spellStart"/>
-      <w:r>
-        <w:rPr>
-          <w:rFonts w:ascii="Arial" w:hAnsi="Arial"/>
-          <w:b/>
-          <w:sz w:val="16"/>
-          <w:szCs w:val="16"/>
-        </w:rPr>
-        <w:t>NombreEmpresa</w:t>
-      </w:r>
-      <w:proofErr w:type="spellEnd"/>
-      <w:r>
-        <w:rPr>
-          <w:rFonts w:ascii="Arial" w:hAnsi="Arial"/>
-          <w:b/>
-          <w:sz w:val="16"/>
-          <w:szCs w:val="16"/>
-        </w:rPr>
-        <w:t>&gt;</w:t>
-      </w:r>
-      <w:r>
-        <w:rPr>
-          <w:rFonts w:ascii="Arial" w:hAnsi="Arial"/>
-          <w:b/>
-          <w:sz w:val="16"/>
-          <w:szCs w:val="16"/>
-        </w:rPr>
-        <w:t xml:space="preserve"> </w:t>
-      </w:r>
-      <w:r>
-        <w:rPr>
-          <w:rFonts w:ascii="Arial" w:hAnsi="Arial"/>
-          <w:sz w:val="16"/>
-          <w:szCs w:val="16"/>
-        </w:rPr>
-        <w:t xml:space="preserve">REPRESENTADA POR EL </w:t>
-      </w:r>
-      <w:r>
-        <w:rPr>
-          <w:rFonts w:ascii="Arial" w:hAnsi="Arial"/>
-          <w:b/>
-          <w:sz w:val="16"/>
-          <w:szCs w:val="16"/>
-        </w:rPr>
-        <w:t>C. MARIA CONCEPCION JUAREZ GARCIA</w:t>
-      </w:r>
-      <w:r>
-        <w:rPr>
-          <w:rFonts w:ascii="Arial" w:hAnsi="Arial"/>
-          <w:sz w:val="16"/>
-          <w:szCs w:val="16"/>
-        </w:rPr>
-        <w:t xml:space="preserve"> EN SU CARÁCTER DE REPRESENTANTE LEGAL A QUIEN EN LO SUCESIVO SE LE DENOMINARÁ LA EMPRESA Y POR LA OTRA </w:t>
+        <w:t xml:space="preserve">             </w:t>
       </w:r>
       <w:r>
         <w:rPr>
           <w:rFonts w:ascii="Consolas" w:eastAsia="Calibri" w:hAnsi="Consolas" w:cs="Consolas"/>
-          <w:b/>
           <w:color w:val="A31515"/>
           <w:sz w:val="19"/>
           <w:szCs w:val="19"/>
           <w:lang w:val="es-MX"/>
         </w:rPr>
-        <w:t>DUARTE LEDESMA ANDREA</w:t>
+        <w:t>&lt;</w:t>
+      </w:r>
+      <w:proofErr w:type="spellStart"/>
+      <w:r>
+        <w:rPr>
+          <w:rFonts w:ascii="Consolas" w:eastAsia="Calibri" w:hAnsi="Consolas" w:cs="Consolas"/>
+          <w:color w:val="A31515"/>
+          <w:sz w:val="19"/>
+          <w:szCs w:val="19"/>
+          <w:lang w:val="es-MX"/>
+        </w:rPr>
+        <w:t>RepresentanteLegal</w:t>
+      </w:r>
+      <w:proofErr w:type="spellEnd"/>
+      <w:r>
+        <w:rPr>
+          <w:rFonts w:ascii="Consolas" w:eastAsia="Calibri" w:hAnsi="Consolas" w:cs="Consolas"/>
+          <w:color w:val="A31515"/>
+          <w:sz w:val="19"/>
+          <w:szCs w:val="19"/>
+          <w:lang w:val="es-MX"/>
+        </w:rPr>
+        <w:t>&gt;</w:t>
+      </w:r>
+      <w:r>
+        <w:rPr>
+          <w:rFonts w:ascii="Arial" w:hAnsi="Arial"/>
+          <w:sz w:val="16"/>
+          <w:szCs w:val="16"/>
+        </w:rPr>
+        <w:tab/>
+      </w:r>
+      <w:r>
+        <w:rPr>
+          <w:rFonts w:ascii="Arial" w:hAnsi="Arial"/>
+          <w:sz w:val="16"/>
+          <w:szCs w:val="16"/>
+        </w:rPr>
+        <w:tab/>
+        <w:t xml:space="preserve"> </w:t>
+      </w:r>
+      <w:r>
+        <w:rPr>
+          <w:rFonts w:ascii="Consolas" w:eastAsia="Calibri" w:hAnsi="Consolas" w:cs="Consolas"/>
+          <w:color w:val="A31515"/>
+          <w:sz w:val="19"/>
+          <w:szCs w:val="19"/>
+          <w:lang w:val="es-MX"/>
+        </w:rPr>
+        <w:t>&lt;</w:t>
+      </w:r>
+      <w:proofErr w:type="spellStart"/>
+      <w:r>
+        <w:rPr>
+          <w:rFonts w:ascii="Consolas" w:eastAsia="Calibri" w:hAnsi="Consolas" w:cs="Consolas"/>
+          <w:color w:val="A31515"/>
+          <w:sz w:val="19"/>
+          <w:szCs w:val="19"/>
+          <w:lang w:val="es-MX"/>
+        </w:rPr>
+        <w:t>NombreEmpleado</w:t>
+      </w:r>
+      <w:proofErr w:type="spellEnd"/>
+      <w:r>
+        <w:rPr>
+          <w:rFonts w:ascii="Consolas" w:eastAsia="Calibri" w:hAnsi="Consolas" w:cs="Consolas"/>
+          <w:color w:val="A31515"/>
+          <w:sz w:val="19"/>
+          <w:szCs w:val="19"/>
+          <w:lang w:val="es-MX"/>
+        </w:rPr>
+        <w:t>&gt;</w:t>
+      </w:r>
+    </w:p>
+    <w:p>
+      <w:pPr>
+        <w:jc w:val="both"/>
+        <w:rPr>
+          <w:rFonts w:ascii="Arial" w:hAnsi="Arial"/>
+          <w:sz w:val="16"/>
+          <w:szCs w:val="16"/>
+        </w:rPr>
+      </w:pPr>
+    </w:p>
+    <w:p>
+      <w:pPr>
+        <w:spacing w:after="160" w:line="259" w:lineRule="auto"/>
+        <w:rPr>
+          <w:rFonts w:ascii="Arial" w:hAnsi="Arial"/>
+          <w:sz w:val="16"/>
+          <w:szCs w:val="16"/>
+        </w:rPr>
+      </w:pPr>
+      <w:r>
+        <w:rPr>
+          <w:rFonts w:ascii="Arial" w:hAnsi="Arial"/>
+          <w:sz w:val="16"/>
+          <w:szCs w:val="16"/>
+        </w:rPr>
+        <w:t xml:space="preserve">ADDENDUM AL CONTRATO INDIVIDUAL DE TRABAJO POR TIEMPO DETERMINADO SUJETO A CAPACITACIÓN INICIAL QUE CELEBRAN POR UNA PARTE </w:t>
+      </w:r>
+      <w:r>
+        <w:rPr>
+          <w:rFonts w:ascii="Arial" w:hAnsi="Arial"/>
+          <w:b/>
+          <w:sz w:val="16"/>
+          <w:szCs w:val="16"/>
+        </w:rPr>
+        <w:t>&lt;</w:t>
+      </w:r>
+      <w:proofErr w:type="spellStart"/>
+      <w:r>
+        <w:rPr>
+          <w:rFonts w:ascii="Arial" w:hAnsi="Arial"/>
+          <w:b/>
+          <w:sz w:val="16"/>
+          <w:szCs w:val="16"/>
+        </w:rPr>
+        <w:t>NombreEmpresa</w:t>
+      </w:r>
+      <w:proofErr w:type="spellEnd"/>
+      <w:r>
+        <w:rPr>
+          <w:rFonts w:ascii="Arial" w:hAnsi="Arial"/>
+          <w:b/>
+          <w:sz w:val="16"/>
+          <w:szCs w:val="16"/>
+        </w:rPr>
+        <w:t>&gt;</w:t>
+      </w:r>
+      <w:r>
+        <w:rPr>
+          <w:rFonts w:ascii="Arial" w:hAnsi="Arial"/>
+          <w:b/>
+          <w:sz w:val="16"/>
+          <w:szCs w:val="16"/>
+        </w:rPr>
+        <w:t xml:space="preserve"> </w:t>
+      </w:r>
+      <w:r>
+        <w:rPr>
+          <w:rFonts w:ascii="Arial" w:hAnsi="Arial"/>
+          <w:sz w:val="16"/>
+          <w:szCs w:val="16"/>
+        </w:rPr>
+        <w:t xml:space="preserve">REPRESENTADA POR EL </w:t>
+      </w:r>
+      <w:r>
+        <w:rPr>
+          <w:rFonts w:ascii="Arial" w:hAnsi="Arial"/>
+          <w:b/>
+          <w:sz w:val="16"/>
+          <w:szCs w:val="16"/>
+        </w:rPr>
+        <w:t>C</w:t>
+      </w:r>
+      <w:r>
+        <w:rPr>
+          <w:rFonts w:ascii="Arial" w:hAnsi="Arial"/>
+          <w:b/>
+          <w:sz w:val="16"/>
+          <w:szCs w:val="16"/>
+        </w:rPr>
+        <w:t xml:space="preserve">.  </w:t>
+      </w:r>
+      <w:r>
+        <w:rPr>
+          <w:rFonts w:ascii="Consolas" w:eastAsia="Calibri" w:hAnsi="Consolas" w:cs="Consolas"/>
+          <w:color w:val="A31515"/>
+          <w:sz w:val="19"/>
+          <w:szCs w:val="19"/>
+          <w:lang w:val="es-MX"/>
+        </w:rPr>
+        <w:t>&lt;</w:t>
+      </w:r>
+      <w:proofErr w:type="spellStart"/>
+      <w:r>
+        <w:rPr>
+          <w:rFonts w:ascii="Consolas" w:eastAsia="Calibri" w:hAnsi="Consolas" w:cs="Consolas"/>
+          <w:color w:val="A31515"/>
+          <w:sz w:val="19"/>
+          <w:szCs w:val="19"/>
+          <w:lang w:val="es-MX"/>
+        </w:rPr>
+        <w:t>RepresentanteLegal</w:t>
+      </w:r>
+      <w:proofErr w:type="spellEnd"/>
+      <w:proofErr w:type="gramStart"/>
+      <w:r>
+        <w:rPr>
+          <w:rFonts w:ascii="Consolas" w:eastAsia="Calibri" w:hAnsi="Consolas" w:cs="Consolas"/>
+          <w:color w:val="A31515"/>
+          <w:sz w:val="19"/>
+          <w:szCs w:val="19"/>
+          <w:lang w:val="es-MX"/>
+        </w:rPr>
+        <w:t>&gt;</w:t>
+      </w:r>
+      <w:r>
+        <w:rPr>
+          <w:rFonts w:ascii="Arial" w:hAnsi="Arial"/>
+          <w:b/>
+          <w:sz w:val="16"/>
+          <w:szCs w:val="16"/>
+        </w:rPr>
+        <w:t xml:space="preserve"> </w:t>
+      </w:r>
+      <w:r>
+        <w:rPr>
+          <w:rFonts w:ascii="Arial" w:hAnsi="Arial"/>
+          <w:sz w:val="16"/>
+          <w:szCs w:val="16"/>
+        </w:rPr>
+        <w:t xml:space="preserve"> EN</w:t>
+      </w:r>
+      <w:proofErr w:type="gramEnd"/>
+      <w:r>
+        <w:rPr>
+          <w:rFonts w:ascii="Arial" w:hAnsi="Arial"/>
+          <w:sz w:val="16"/>
+          <w:szCs w:val="16"/>
+        </w:rPr>
+        <w:t xml:space="preserve"> SU CARÁCTER DE REPRESENTANTE LEGAL A QUIEN EN LO SUCESIVO SE LE DENOMINARÁ LA EMPRESA Y POR LA OTRA </w:t>
+      </w:r>
+      <w:r>
+        <w:rPr>
+          <w:rFonts w:ascii="Consolas" w:eastAsia="Calibri" w:hAnsi="Consolas" w:cs="Consolas"/>
+          <w:color w:val="A31515"/>
+          <w:sz w:val="19"/>
+          <w:szCs w:val="19"/>
+          <w:lang w:val="es-MX"/>
+        </w:rPr>
+        <w:t>&lt;</w:t>
+      </w:r>
+      <w:proofErr w:type="spellStart"/>
+      <w:r>
+        <w:rPr>
+          <w:rFonts w:ascii="Consolas" w:eastAsia="Calibri" w:hAnsi="Consolas" w:cs="Consolas"/>
+          <w:color w:val="A31515"/>
+          <w:sz w:val="19"/>
+          <w:szCs w:val="19"/>
+          <w:lang w:val="es-MX"/>
+        </w:rPr>
+        <w:t>NombreEmpleado</w:t>
+      </w:r>
+      <w:proofErr w:type="spellEnd"/>
+      <w:r>
+        <w:rPr>
+          <w:rFonts w:ascii="Consolas" w:eastAsia="Calibri" w:hAnsi="Consolas" w:cs="Consolas"/>
+          <w:color w:val="A31515"/>
+          <w:sz w:val="19"/>
+          <w:szCs w:val="19"/>
+          <w:lang w:val="es-MX"/>
+        </w:rPr>
+        <w:t>&gt;</w:t>
       </w:r>
       <w:r>
         <w:rPr>
@@ -20897,7 +21256,7 @@
           </mc:Choice>
           <mc:Fallback>
             <w:pict>
-              <v:shape id="Text Box 41" o:spid="_x0000_s1036" type="#_x0000_t202" style="position:absolute;left:0;text-align:left;margin-left:413.2pt;margin-top:2.4pt;width:324.75pt;height:110.6pt;rotation:-90;z-index:251724288;visibility:visible;mso-wrap-style:square;mso-wrap-distance-left:9pt;mso-wrap-distance-top:3.6pt;mso-wrap-distance-right:9pt;mso-wrap-distance-bottom:3.6pt;mso-position-horizontal:absolute;mso-position-horizontal-relative:text;mso-position-vertical:absolute;mso-position-vertical-relative:text;v-text-anchor:top" o:gfxdata="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" stroked="f">
+              <v:shape w14:anchorId="77AD4782" id="Text Box 41" o:spid="_x0000_s1036" type="#_x0000_t202" style="position:absolute;left:0;text-align:left;margin-left:413.2pt;margin-top:2.4pt;width:324.75pt;height:110.6pt;rotation:-90;z-index:251724288;visibility:visible;mso-wrap-style:square;mso-wrap-distance-left:9pt;mso-wrap-distance-top:3.6pt;mso-wrap-distance-right:9pt;mso-wrap-distance-bottom:3.6pt;mso-position-horizontal:absolute;mso-position-horizontal-relative:text;mso-position-vertical:absolute;mso-position-vertical-relative:text;v-text-anchor:top" o:gfxdata="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" stroked="f">
                 <v:textbox style="mso-fit-shape-to-text:t">
                   <w:txbxContent>
                     <w:p>
@@ -22087,7 +22446,6 @@
       <w:r>
         <w:rPr>
           <w:rFonts w:ascii="Arial" w:hAnsi="Arial"/>
-          <w:b/>
           <w:sz w:val="16"/>
           <w:szCs w:val="16"/>
         </w:rPr>
@@ -22097,17 +22455,15 @@
       <w:r>
         <w:rPr>
           <w:rFonts w:ascii="Arial" w:hAnsi="Arial"/>
-          <w:b/>
-          <w:sz w:val="16"/>
-          <w:szCs w:val="16"/>
-        </w:rPr>
-        <w:t>Representatrelegal</w:t>
+          <w:sz w:val="16"/>
+          <w:szCs w:val="16"/>
+        </w:rPr>
+        <w:t>RepresentanteLegal</w:t>
       </w:r>
       <w:proofErr w:type="spellEnd"/>
       <w:r>
         <w:rPr>
           <w:rFonts w:ascii="Arial" w:hAnsi="Arial"/>
-          <w:b/>
           <w:sz w:val="16"/>
           <w:szCs w:val="16"/>
         </w:rPr>
@@ -22130,24 +22486,6 @@
           <w:szCs w:val="16"/>
         </w:rPr>
         <w:tab/>
-        <w:t xml:space="preserve">                                 </w:t>
-      </w:r>
-      <w:r>
-        <w:rPr>
-          <w:rFonts w:ascii="Arial" w:hAnsi="Arial"/>
-          <w:b/>
-          <w:sz w:val="16"/>
-          <w:szCs w:val="16"/>
-        </w:rPr>
-        <w:t xml:space="preserve">       </w:t>
-      </w:r>
-      <w:r>
-        <w:rPr>
-          <w:rFonts w:ascii="Arial" w:hAnsi="Arial"/>
-          <w:b/>
-          <w:sz w:val="16"/>
-          <w:szCs w:val="16"/>
-        </w:rPr>
         <w:t xml:space="preserve"> </w:t>
       </w:r>
       <w:r>
@@ -22157,7 +22495,36 @@
           <w:sz w:val="16"/>
           <w:szCs w:val="16"/>
         </w:rPr>
-        <w:t>DUARTE LEDESMA ANDREA</w:t>
+        <w:t xml:space="preserve">                    </w:t>
+      </w:r>
+      <w:r>
+        <w:rPr>
+          <w:rFonts w:ascii="Arial" w:hAnsi="Arial"/>
+          <w:b/>
+          <w:sz w:val="16"/>
+          <w:szCs w:val="16"/>
+        </w:rPr>
+        <w:t>&lt;</w:t>
+      </w:r>
+      <w:proofErr w:type="spellStart"/>
+      <w:r>
+        <w:rPr>
+          <w:rFonts w:ascii="Arial" w:hAnsi="Arial"/>
+          <w:b/>
+          <w:sz w:val="16"/>
+          <w:szCs w:val="16"/>
+        </w:rPr>
+        <w:t>NombreEmpleado</w:t>
+      </w:r>
+      <w:proofErr w:type="spellEnd"/>
+      <w:r>
+        <w:rPr>
+          <w:rFonts w:ascii="Arial" w:hAnsi="Arial"/>
+          <w:b/>
+          <w:sz w:val="16"/>
+          <w:szCs w:val="16"/>
+        </w:rPr>
+        <w:t>&gt;</w:t>
       </w:r>
     </w:p>
     <w:p>
@@ -22660,10 +23027,10 @@
           <w:szCs w:val="16"/>
         </w:rPr>
       </w:pPr>
-      <w:bookmarkStart w:id="1" w:name="_Hlk487533621"/>
-      <w:bookmarkStart w:id="2" w:name="_Hlk487548666"/>
-      <w:bookmarkStart w:id="3" w:name="_Hlk487553151"/>
-      <w:bookmarkStart w:id="4" w:name="_Hlk500257454"/>
+      <w:bookmarkStart w:id="0" w:name="_Hlk487533621"/>
+      <w:bookmarkStart w:id="1" w:name="_Hlk487548666"/>
+      <w:bookmarkStart w:id="2" w:name="_Hlk487553151"/>
+      <w:bookmarkStart w:id="3" w:name="_Hlk500257454"/>
       <w:r>
         <w:rPr>
           <w:rFonts w:ascii="Arial" w:hAnsi="Arial"/>
@@ -22671,6 +23038,33 @@
           <w:szCs w:val="16"/>
         </w:rPr>
         <w:t xml:space="preserve">CONTRATO INDIVIDUAL DE TRABAJO POR TIEMPO INDETERMINADO QUE CELEBRAN POR UNA PARTE </w:t>
+      </w:r>
+      <w:r>
+        <w:rPr>
+          <w:rFonts w:ascii="Arial" w:hAnsi="Arial"/>
+          <w:sz w:val="16"/>
+          <w:szCs w:val="16"/>
+        </w:rPr>
+        <w:t>&lt;</w:t>
+      </w:r>
+      <w:proofErr w:type="spellStart"/>
+      <w:r>
+        <w:rPr>
+          <w:rFonts w:ascii="Arial" w:hAnsi="Arial"/>
+          <w:sz w:val="16"/>
+          <w:szCs w:val="16"/>
+        </w:rPr>
+        <w:t>NombreEmpresa</w:t>
+      </w:r>
+      <w:proofErr w:type="spellEnd"/>
+      <w:proofErr w:type="gramStart"/>
+      <w:r>
+        <w:rPr>
+          <w:rFonts w:ascii="Arial" w:hAnsi="Arial"/>
+          <w:sz w:val="16"/>
+          <w:szCs w:val="16"/>
+        </w:rPr>
+        <w:t>&gt;</w:t>
       </w:r>
       <w:r>
         <w:rPr>
@@ -22681,29 +23075,71 @@
           <w:szCs w:val="19"/>
           <w:lang w:val="es-MX"/>
         </w:rPr>
+        <w:t xml:space="preserve"> </w:t>
+      </w:r>
+      <w:r>
+        <w:rPr>
+          <w:rFonts w:ascii="Arial" w:hAnsi="Arial"/>
+          <w:b/>
+          <w:sz w:val="16"/>
+          <w:szCs w:val="16"/>
+        </w:rPr>
+        <w:t>.</w:t>
+      </w:r>
+      <w:proofErr w:type="gramEnd"/>
+      <w:r>
+        <w:rPr>
+          <w:rFonts w:ascii="Arial" w:hAnsi="Arial"/>
+          <w:b/>
+          <w:sz w:val="16"/>
+          <w:szCs w:val="16"/>
+        </w:rPr>
+        <w:t xml:space="preserve"> </w:t>
+      </w:r>
+      <w:r>
+        <w:rPr>
+          <w:rFonts w:ascii="Arial" w:hAnsi="Arial"/>
+          <w:sz w:val="16"/>
+          <w:szCs w:val="16"/>
+        </w:rPr>
+        <w:t xml:space="preserve">REPRESENTADA POR LA </w:t>
+      </w:r>
+      <w:r>
+        <w:rPr>
+          <w:rFonts w:ascii="Arial" w:hAnsi="Arial"/>
+          <w:b/>
+          <w:sz w:val="16"/>
+          <w:szCs w:val="16"/>
+        </w:rPr>
+        <w:t xml:space="preserve">C. </w:t>
+      </w:r>
+      <w:r>
+        <w:rPr>
+          <w:rFonts w:ascii="Arial" w:hAnsi="Arial"/>
+          <w:b/>
+          <w:sz w:val="16"/>
+          <w:szCs w:val="16"/>
+        </w:rPr>
         <w:t>&lt;</w:t>
       </w:r>
       <w:proofErr w:type="spellStart"/>
       <w:r>
         <w:rPr>
-          <w:rFonts w:ascii="Consolas" w:eastAsia="Calibri" w:hAnsi="Consolas" w:cs="Consolas"/>
-          <w:b/>
-          <w:color w:val="A31515"/>
-          <w:sz w:val="19"/>
-          <w:szCs w:val="19"/>
-          <w:lang w:val="es-MX"/>
-        </w:rPr>
-        <w:t>NombreEmpresa</w:t>
+          <w:rFonts w:ascii="Arial" w:hAnsi="Arial"/>
+          <w:b/>
+          <w:sz w:val="16"/>
+          <w:szCs w:val="16"/>
+        </w:rPr>
+        <w:t>RepresentanteLegal</w:t>
       </w:r>
       <w:proofErr w:type="spellEnd"/>
-      <w:r>
-        <w:rPr>
-          <w:rFonts w:ascii="Consolas" w:eastAsia="Calibri" w:hAnsi="Consolas" w:cs="Consolas"/>
-          <w:b/>
-          <w:color w:val="A31515"/>
-          <w:sz w:val="19"/>
-          <w:szCs w:val="19"/>
-          <w:lang w:val="es-MX"/>
+      <w:proofErr w:type="gramStart"/>
+      <w:r>
+        <w:rPr>
+          <w:rFonts w:ascii="Arial" w:hAnsi="Arial"/>
+          <w:b/>
+          <w:sz w:val="16"/>
+          <w:szCs w:val="16"/>
         </w:rPr>
         <w:t>&gt;</w:t>
       </w:r>
@@ -22714,70 +23150,59 @@
           <w:sz w:val="16"/>
           <w:szCs w:val="16"/>
         </w:rPr>
-        <w:t xml:space="preserve">. </w:t>
-      </w:r>
-      <w:r>
-        <w:rPr>
-          <w:rFonts w:ascii="Arial" w:hAnsi="Arial"/>
-          <w:sz w:val="16"/>
-          <w:szCs w:val="16"/>
-        </w:rPr>
-        <w:t xml:space="preserve">REPRESENTADA POR LA </w:t>
-      </w:r>
-      <w:r>
-        <w:rPr>
-          <w:rFonts w:ascii="Arial" w:hAnsi="Arial"/>
-          <w:b/>
-          <w:sz w:val="16"/>
-          <w:szCs w:val="16"/>
-        </w:rPr>
-        <w:t>C. &lt;</w:t>
+        <w:t xml:space="preserve"> </w:t>
+      </w:r>
+      <w:r>
+        <w:rPr>
+          <w:rFonts w:ascii="Arial" w:hAnsi="Arial"/>
+          <w:b/>
+          <w:sz w:val="16"/>
+          <w:szCs w:val="16"/>
+        </w:rPr>
+        <w:t xml:space="preserve"> </w:t>
+      </w:r>
+      <w:r>
+        <w:rPr>
+          <w:rFonts w:ascii="Arial" w:hAnsi="Arial"/>
+          <w:sz w:val="16"/>
+          <w:szCs w:val="16"/>
+        </w:rPr>
+        <w:t>EN</w:t>
+      </w:r>
+      <w:proofErr w:type="gramEnd"/>
+      <w:r>
+        <w:rPr>
+          <w:rFonts w:ascii="Arial" w:hAnsi="Arial"/>
+          <w:sz w:val="16"/>
+          <w:szCs w:val="16"/>
+        </w:rPr>
+        <w:t xml:space="preserve"> SU CARÁCTER DE REPRESENTANTE LEGAL A QUIEN EN LO SUCESIVO SE LE DENOMINARÁ LA EMPRESA Y POR LA OTRA </w:t>
+      </w:r>
+      <w:r>
+        <w:rPr>
+          <w:rFonts w:ascii="Arial" w:hAnsi="Arial"/>
+          <w:sz w:val="16"/>
+          <w:szCs w:val="16"/>
+        </w:rPr>
+        <w:t>&lt;</w:t>
       </w:r>
       <w:proofErr w:type="spellStart"/>
       <w:r>
         <w:rPr>
           <w:rFonts w:ascii="Arial" w:hAnsi="Arial"/>
-          <w:b/>
-          <w:sz w:val="16"/>
-          <w:szCs w:val="16"/>
-        </w:rPr>
-        <w:t>Representatelegal</w:t>
+          <w:sz w:val="16"/>
+          <w:szCs w:val="16"/>
+        </w:rPr>
+        <w:t>NombreEmpleado</w:t>
       </w:r>
       <w:proofErr w:type="spellEnd"/>
       <w:r>
         <w:rPr>
           <w:rFonts w:ascii="Arial" w:hAnsi="Arial"/>
-          <w:b/>
           <w:sz w:val="16"/>
           <w:szCs w:val="16"/>
         </w:rPr>
         <w:t>&gt;</w:t>
-      </w:r>
-      <w:r>
-        <w:rPr>
-          <w:rFonts w:ascii="Arial" w:hAnsi="Arial"/>
-          <w:b/>
-          <w:sz w:val="16"/>
-          <w:szCs w:val="16"/>
-        </w:rPr>
-        <w:t xml:space="preserve"> </w:t>
-      </w:r>
-      <w:r>
-        <w:rPr>
-          <w:rFonts w:ascii="Arial" w:hAnsi="Arial"/>
-          <w:sz w:val="16"/>
-          <w:szCs w:val="16"/>
-        </w:rPr>
-        <w:t xml:space="preserve">EN SU CARÁCTER DE REPRESENTANTE LEGAL A QUIEN EN LO SUCESIVO SE LE DENOMINARÁ LA EMPRESA Y POR LA OTRA </w:t>
-      </w:r>
-      <w:r>
-        <w:rPr>
-          <w:rFonts w:ascii="Arial" w:hAnsi="Arial"/>
-          <w:b/>
-          <w:sz w:val="16"/>
-          <w:szCs w:val="16"/>
-        </w:rPr>
-        <w:t>DUARTE LEDESMA ANDREA</w:t>
       </w:r>
       <w:r>
         <w:rPr>
@@ -23990,7 +24415,7 @@
           </mc:Choice>
           <mc:Fallback>
             <w:pict>
-              <v:shape w14:anchorId="3FC591E3" id="Text Box 42" o:spid="_x0000_s1037" type="#_x0000_t202" style="position:absolute;left:0;text-align:left;margin-left:426.65pt;margin-top:22.55pt;width:324.75pt;height:110.6pt;rotation:-90;z-index:251738624;visibility:visible;mso-wrap-style:square;mso-wrap-distance-left:9pt;mso-wrap-distance-top:3.6pt;mso-wrap-distance-right:9pt;mso-wrap-distance-bottom:3.6pt;mso-position-horizontal:absolute;mso-position-horizontal-relative:text;mso-position-vertical:absolute;mso-position-vertical-relative:text;v-text-anchor:top" o:gfxdata="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" stroked="f">
+              <v:shape w14:anchorId="22EC1B02" id="Text Box 42" o:spid="_x0000_s1037" type="#_x0000_t202" style="position:absolute;left:0;text-align:left;margin-left:426.65pt;margin-top:22.55pt;width:324.75pt;height:110.6pt;rotation:-90;z-index:251738624;visibility:visible;mso-wrap-style:square;mso-wrap-distance-left:9pt;mso-wrap-distance-top:3.6pt;mso-wrap-distance-right:9pt;mso-wrap-distance-bottom:3.6pt;mso-position-horizontal:absolute;mso-position-horizontal-relative:text;mso-position-vertical:absolute;mso-position-vertical-relative:text;v-text-anchor:top" o:gfxdata="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" stroked="f">
                 <v:textbox style="mso-fit-shape-to-text:t">
                   <w:txbxContent>
                     <w:p>
@@ -26194,10 +26619,10 @@
         <w:t xml:space="preserve">  __________________________________________</w:t>
       </w:r>
     </w:p>
+    <w:bookmarkEnd w:id="0"/>
     <w:bookmarkEnd w:id="1"/>
     <w:bookmarkEnd w:id="2"/>
     <w:bookmarkEnd w:id="3"/>
-    <w:bookmarkEnd w:id="4"/>
     <w:p>
       <w:pPr>
         <w:rPr>
@@ -26233,7 +26658,7 @@
           <w:sz w:val="16"/>
           <w:szCs w:val="16"/>
         </w:rPr>
-        <w:t>Nombredelrepresentate</w:t>
+        <w:t>RepresentanteLegal</w:t>
       </w:r>
       <w:proofErr w:type="spellEnd"/>
       <w:proofErr w:type="gramStart"/>
@@ -26244,7 +26669,16 @@
           <w:sz w:val="16"/>
           <w:szCs w:val="16"/>
         </w:rPr>
-        <w:t xml:space="preserve">&gt;  </w:t>
+        <w:t>&gt;</w:t>
+      </w:r>
+      <w:r>
+        <w:rPr>
+          <w:rFonts w:ascii="Arial" w:hAnsi="Arial"/>
+          <w:b/>
+          <w:sz w:val="16"/>
+          <w:szCs w:val="16"/>
+        </w:rPr>
+        <w:t xml:space="preserve">  </w:t>
       </w:r>
       <w:r>
         <w:rPr>
@@ -26312,12 +26746,35 @@
       </w:r>
       <w:r>
         <w:rPr>
-          <w:rFonts w:ascii="Arial" w:hAnsi="Arial"/>
-          <w:b/>
-          <w:sz w:val="16"/>
-          <w:szCs w:val="16"/>
-        </w:rPr>
-        <w:t>DUARTE LEDESMA ANDREA</w:t>
+          <w:rFonts w:ascii="Consolas" w:eastAsia="Calibri" w:hAnsi="Consolas" w:cs="Consolas"/>
+          <w:color w:val="A31515"/>
+          <w:sz w:val="19"/>
+          <w:szCs w:val="19"/>
+          <w:lang w:val="es-MX"/>
+        </w:rPr>
+        <w:t>&lt;</w:t>
+      </w:r>
+      <w:proofErr w:type="spellStart"/>
+      <w:r>
+        <w:rPr>
+          <w:rFonts w:ascii="Consolas" w:eastAsia="Calibri" w:hAnsi="Consolas" w:cs="Consolas"/>
+          <w:color w:val="A31515"/>
+          <w:sz w:val="19"/>
+          <w:szCs w:val="19"/>
+          <w:lang w:val="es-MX"/>
+        </w:rPr>
+        <w:t>NombreEmpleado</w:t>
+      </w:r>
+      <w:proofErr w:type="spellEnd"/>
+      <w:r>
+        <w:rPr>
+          <w:rFonts w:ascii="Consolas" w:eastAsia="Calibri" w:hAnsi="Consolas" w:cs="Consolas"/>
+          <w:color w:val="A31515"/>
+          <w:sz w:val="19"/>
+          <w:szCs w:val="19"/>
+          <w:lang w:val="es-MX"/>
+        </w:rPr>
+        <w:t>&gt;</w:t>
       </w:r>
     </w:p>
     <w:p>
@@ -26506,15 +26963,51 @@
           <w:sz w:val="16"/>
           <w:szCs w:val="16"/>
         </w:rPr>
-        <w:t xml:space="preserve"> EN SU CARÁCTER DE REPRESENTANTE LEGAL A QUIEN EN LO SUCESIVO SE LE DENOMINARÁ LA EMPRESA Y POR LA OTRA </w:t>
-      </w:r>
-      <w:r>
-        <w:rPr>
-          <w:rFonts w:ascii="Arial" w:hAnsi="Arial"/>
-          <w:sz w:val="16"/>
-          <w:szCs w:val="16"/>
-        </w:rPr>
-        <w:t>DUARTE LEDESMA ANDREA</w:t>
+        <w:t xml:space="preserve"> EN SU CARÁCTER DE REPRESENTANTE LEGAL A QUIEN EN LO SUCESIVO SE LE DENOMINARÁ LA EMPRESA Y POR LA </w:t>
+      </w:r>
+      <w:proofErr w:type="gramStart"/>
+      <w:r>
+        <w:rPr>
+          <w:rFonts w:ascii="Arial" w:hAnsi="Arial"/>
+          <w:sz w:val="16"/>
+          <w:szCs w:val="16"/>
+        </w:rPr>
+        <w:t xml:space="preserve">OTRA </w:t>
+      </w:r>
+      <w:r>
+        <w:rPr>
+          <w:rFonts w:ascii="Arial" w:hAnsi="Arial"/>
+          <w:sz w:val="16"/>
+          <w:szCs w:val="16"/>
+        </w:rPr>
+        <w:t xml:space="preserve"> </w:t>
+      </w:r>
+      <w:r>
+        <w:rPr>
+          <w:rFonts w:ascii="Arial" w:hAnsi="Arial"/>
+          <w:sz w:val="16"/>
+          <w:szCs w:val="16"/>
+        </w:rPr>
+        <w:t>&lt;</w:t>
+      </w:r>
+      <w:proofErr w:type="spellStart"/>
+      <w:proofErr w:type="gramEnd"/>
+      <w:r>
+        <w:rPr>
+          <w:rFonts w:ascii="Arial" w:hAnsi="Arial"/>
+          <w:sz w:val="16"/>
+          <w:szCs w:val="16"/>
+        </w:rPr>
+        <w:t>NombreEmpleado</w:t>
+      </w:r>
+      <w:proofErr w:type="spellEnd"/>
+      <w:r>
+        <w:rPr>
+          <w:rFonts w:ascii="Arial" w:hAnsi="Arial"/>
+          <w:sz w:val="16"/>
+          <w:szCs w:val="16"/>
+        </w:rPr>
+        <w:t>&gt;</w:t>
       </w:r>
       <w:r>
         <w:rPr>
@@ -28296,7 +28789,16 @@
           <w:sz w:val="16"/>
           <w:szCs w:val="16"/>
         </w:rPr>
-        <w:t xml:space="preserve">  &lt;</w:t>
+        <w:t xml:space="preserve"> </w:t>
+      </w:r>
+      <w:r>
+        <w:rPr>
+          <w:rFonts w:ascii="Arial" w:hAnsi="Arial"/>
+          <w:b/>
+          <w:sz w:val="16"/>
+          <w:szCs w:val="16"/>
+        </w:rPr>
+        <w:t>&lt;</w:t>
       </w:r>
       <w:proofErr w:type="spellStart"/>
       <w:r>
@@ -28306,7 +28808,7 @@
           <w:sz w:val="16"/>
           <w:szCs w:val="16"/>
         </w:rPr>
-        <w:t>Representantelegal</w:t>
+        <w:t>RepresentanteLegal</w:t>
       </w:r>
       <w:proofErr w:type="spellEnd"/>
       <w:r>
@@ -28325,7 +28827,7 @@
           <w:sz w:val="16"/>
           <w:szCs w:val="16"/>
         </w:rPr>
-        <w:t xml:space="preserve">                                                </w:t>
+        <w:t xml:space="preserve">                                              </w:t>
       </w:r>
       <w:r>
         <w:rPr>
@@ -28338,21 +28840,44 @@
       </w:r>
       <w:r>
         <w:rPr>
-          <w:rFonts w:ascii="Arial" w:hAnsi="Arial"/>
-          <w:b/>
-          <w:sz w:val="16"/>
-          <w:szCs w:val="16"/>
-        </w:rPr>
-        <w:t>DUARTE LEDESMA ANDREA</w:t>
-      </w:r>
-      <w:r>
-        <w:rPr>
-          <w:rFonts w:ascii="Arial" w:hAnsi="Arial"/>
-          <w:b/>
-          <w:sz w:val="16"/>
-          <w:szCs w:val="16"/>
-        </w:rPr>
-        <w:t xml:space="preserve">                     </w:t>
+          <w:rFonts w:ascii="Consolas" w:eastAsia="Calibri" w:hAnsi="Consolas" w:cs="Consolas"/>
+          <w:color w:val="A31515"/>
+          <w:sz w:val="19"/>
+          <w:szCs w:val="19"/>
+          <w:lang w:val="es-MX"/>
+        </w:rPr>
+        <w:t>&lt;</w:t>
+      </w:r>
+      <w:proofErr w:type="spellStart"/>
+      <w:r>
+        <w:rPr>
+          <w:rFonts w:ascii="Consolas" w:eastAsia="Calibri" w:hAnsi="Consolas" w:cs="Consolas"/>
+          <w:color w:val="A31515"/>
+          <w:sz w:val="19"/>
+          <w:szCs w:val="19"/>
+          <w:lang w:val="es-MX"/>
+        </w:rPr>
+        <w:t>NombreEmpleado</w:t>
+      </w:r>
+      <w:proofErr w:type="spellEnd"/>
+      <w:r>
+        <w:rPr>
+          <w:rFonts w:ascii="Consolas" w:eastAsia="Calibri" w:hAnsi="Consolas" w:cs="Consolas"/>
+          <w:color w:val="A31515"/>
+          <w:sz w:val="19"/>
+          <w:szCs w:val="19"/>
+          <w:lang w:val="es-MX"/>
+        </w:rPr>
+        <w:t>&gt;</w:t>
+      </w:r>
+      <w:r>
+        <w:rPr>
+          <w:rFonts w:ascii="Arial" w:hAnsi="Arial"/>
+          <w:b/>
+          <w:sz w:val="16"/>
+          <w:szCs w:val="16"/>
+        </w:rPr>
+        <w:t xml:space="preserve">                   </w:t>
       </w:r>
       <w:r>
         <w:rPr>
@@ -28869,7 +29394,25 @@
                 <w:sz w:val="22"/>
                 <w:szCs w:val="22"/>
               </w:rPr>
-              <w:t>DUARTE LEDESMA ANDREA</w:t>
+              <w:t>&lt;</w:t>
+            </w:r>
+            <w:proofErr w:type="spellStart"/>
+            <w:r>
+              <w:rPr>
+                <w:rFonts w:ascii="Arial" w:hAnsi="Arial"/>
+                <w:sz w:val="22"/>
+                <w:szCs w:val="22"/>
+              </w:rPr>
+              <w:t>NombreEmpleado</w:t>
+            </w:r>
+            <w:proofErr w:type="spellEnd"/>
+            <w:r>
+              <w:rPr>
+                <w:rFonts w:ascii="Arial" w:hAnsi="Arial"/>
+                <w:sz w:val="22"/>
+                <w:szCs w:val="22"/>
+              </w:rPr>
+              <w:t>&gt;</w:t>
             </w:r>
           </w:p>
         </w:tc>
@@ -28972,7 +29515,7 @@
                 <w:sz w:val="22"/>
                 <w:szCs w:val="22"/>
               </w:rPr>
-              <w:t>AUXILIAR ADMINISTRATIVO</w:t>
+              <w:t>&lt;Puesto&gt;</w:t>
             </w:r>
           </w:p>
         </w:tc>
@@ -29167,7 +29710,23 @@
           <w:sz w:val="22"/>
           <w:szCs w:val="22"/>
         </w:rPr>
-        <w:t>Los datos personales (generales, financieros, patrimoniales y sensibles) que le son recabados, serán utilizados para el mantenimiento de su relación de trabajo con</w:t>
+        <w:t>Los datos personales (generales, financieros, patrimoniales y sensibles) que le son</w:t>
+      </w:r>
+      <w:r>
+        <w:rPr>
+          <w:rFonts w:ascii="Arial" w:hAnsi="Arial"/>
+          <w:sz w:val="22"/>
+          <w:szCs w:val="22"/>
+        </w:rPr>
+        <w:t>0</w:t>
+      </w:r>
+      <w:r>
+        <w:rPr>
+          <w:rFonts w:ascii="Arial" w:hAnsi="Arial"/>
+          <w:sz w:val="22"/>
+          <w:szCs w:val="22"/>
+        </w:rPr>
+        <w:t xml:space="preserve"> recabados, serán utilizados para el mantenimiento de su relación de trabajo con</w:t>
       </w:r>
       <w:r>
         <w:rPr>
@@ -30475,36 +31034,36 @@
           <w:sz w:val="22"/>
           <w:szCs w:val="22"/>
         </w:rPr>
-        <w:t>DUARTE LEDESMA ANDREA</w:t>
-      </w:r>
-    </w:p>
-    <w:p>
-      <w:pPr>
-        <w:jc w:val="both"/>
+        <w:t>&lt;</w:t>
+      </w:r>
+      <w:proofErr w:type="spellStart"/>
+      <w:r>
         <w:rPr>
           <w:rFonts w:ascii="Arial" w:hAnsi="Arial"/>
           <w:sz w:val="22"/>
           <w:szCs w:val="22"/>
         </w:rPr>
-      </w:pPr>
-    </w:p>
-    <w:p>
-      <w:pPr>
-        <w:jc w:val="both"/>
+        <w:t>NombreEmpleado</w:t>
+      </w:r>
+      <w:proofErr w:type="spellEnd"/>
+      <w:r>
         <w:rPr>
           <w:rFonts w:ascii="Arial" w:hAnsi="Arial"/>
           <w:sz w:val="22"/>
           <w:szCs w:val="22"/>
         </w:rPr>
-      </w:pPr>
-      <w:r>
+        <w:t>&gt;</w:t>
+      </w:r>
+    </w:p>
+    <w:p>
+      <w:pPr>
+        <w:jc w:val="both"/>
         <w:rPr>
           <w:rFonts w:ascii="Arial" w:hAnsi="Arial"/>
           <w:sz w:val="22"/>
           <w:szCs w:val="22"/>
         </w:rPr>
-        <w:t>Firma del empleado: _________________________________________</w:t>
-      </w:r>
+      </w:pPr>
     </w:p>
     <w:p>
       <w:pPr>
@@ -30515,41 +31074,127 @@
           <w:szCs w:val="22"/>
         </w:rPr>
       </w:pPr>
-    </w:p>
-    <w:p>
-      <w:pPr>
-        <w:jc w:val="both"/>
+      <w:r>
         <w:rPr>
           <w:rFonts w:ascii="Arial" w:hAnsi="Arial"/>
           <w:sz w:val="22"/>
           <w:szCs w:val="22"/>
         </w:rPr>
-      </w:pPr>
-      <w:r>
+        <w:t>Firma del empleado: _________________________________________</w:t>
+      </w:r>
+    </w:p>
+    <w:p>
+      <w:pPr>
+        <w:jc w:val="both"/>
         <w:rPr>
           <w:rFonts w:ascii="Arial" w:hAnsi="Arial"/>
           <w:sz w:val="22"/>
           <w:szCs w:val="22"/>
         </w:rPr>
-        <w:t xml:space="preserve">Fecha: </w:t>
-      </w:r>
-      <w:r>
+      </w:pPr>
+    </w:p>
+    <w:p>
+      <w:pPr>
+        <w:jc w:val="both"/>
         <w:rPr>
           <w:rFonts w:ascii="Arial" w:hAnsi="Arial"/>
           <w:sz w:val="22"/>
           <w:szCs w:val="22"/>
         </w:rPr>
-        <w:t>29/05/2018</w:t>
-      </w:r>
-    </w:p>
-    <w:p>
-      <w:pPr>
-        <w:jc w:val="both"/>
+      </w:pPr>
+      <w:r>
         <w:rPr>
           <w:rFonts w:ascii="Arial" w:hAnsi="Arial"/>
           <w:sz w:val="22"/>
           <w:szCs w:val="22"/>
         </w:rPr>
+        <w:t xml:space="preserve">Fecha: </w:t>
+      </w:r>
+      <w:r>
+        <w:rPr>
+          <w:rFonts w:ascii="Consolas" w:eastAsia="Calibri" w:hAnsi="Consolas" w:cs="Consolas"/>
+          <w:color w:val="A31515"/>
+          <w:sz w:val="19"/>
+          <w:szCs w:val="19"/>
+          <w:lang w:val="es-MX"/>
+        </w:rPr>
+        <w:t>&lt;</w:t>
+      </w:r>
+      <w:proofErr w:type="spellStart"/>
+      <w:r>
+        <w:rPr>
+          <w:rFonts w:ascii="Consolas" w:eastAsia="Calibri" w:hAnsi="Consolas" w:cs="Consolas"/>
+          <w:color w:val="A31515"/>
+          <w:sz w:val="19"/>
+          <w:szCs w:val="19"/>
+          <w:lang w:val="es-MX"/>
+        </w:rPr>
+        <w:t>DiaIngreso</w:t>
+      </w:r>
+      <w:proofErr w:type="spellEnd"/>
+      <w:r>
+        <w:rPr>
+          <w:rFonts w:ascii="Consolas" w:eastAsia="Calibri" w:hAnsi="Consolas" w:cs="Consolas"/>
+          <w:color w:val="A31515"/>
+          <w:sz w:val="19"/>
+          <w:szCs w:val="19"/>
+          <w:lang w:val="es-MX"/>
+        </w:rPr>
+        <w:t>&gt; de &lt;</w:t>
+      </w:r>
+      <w:proofErr w:type="spellStart"/>
+      <w:r>
+        <w:rPr>
+          <w:rFonts w:ascii="Consolas" w:eastAsia="Calibri" w:hAnsi="Consolas" w:cs="Consolas"/>
+          <w:color w:val="A31515"/>
+          <w:sz w:val="19"/>
+          <w:szCs w:val="19"/>
+          <w:lang w:val="es-MX"/>
+        </w:rPr>
+        <w:t>MesIngreso</w:t>
+      </w:r>
+      <w:proofErr w:type="spellEnd"/>
+      <w:r>
+        <w:rPr>
+          <w:rFonts w:ascii="Consolas" w:eastAsia="Calibri" w:hAnsi="Consolas" w:cs="Consolas"/>
+          <w:color w:val="A31515"/>
+          <w:sz w:val="19"/>
+          <w:szCs w:val="19"/>
+          <w:lang w:val="es-MX"/>
+        </w:rPr>
+        <w:t>&gt; del &lt;</w:t>
+      </w:r>
+      <w:proofErr w:type="spellStart"/>
+      <w:r>
+        <w:rPr>
+          <w:rFonts w:ascii="Consolas" w:eastAsia="Calibri" w:hAnsi="Consolas" w:cs="Consolas"/>
+          <w:color w:val="A31515"/>
+          <w:sz w:val="19"/>
+          <w:szCs w:val="19"/>
+          <w:lang w:val="es-MX"/>
+        </w:rPr>
+        <w:t>AnioIngreso</w:t>
+      </w:r>
+      <w:proofErr w:type="spellEnd"/>
+      <w:r>
+        <w:rPr>
+          <w:rFonts w:ascii="Consolas" w:eastAsia="Calibri" w:hAnsi="Consolas" w:cs="Consolas"/>
+          <w:color w:val="A31515"/>
+          <w:sz w:val="19"/>
+          <w:szCs w:val="19"/>
+          <w:lang w:val="es-MX"/>
+        </w:rPr>
+        <w:t>&gt;</w:t>
+      </w:r>
+    </w:p>
+    <w:p>
+      <w:pPr>
+        <w:jc w:val="both"/>
+        <w:rPr>
+          <w:rFonts w:ascii="Arial" w:hAnsi="Arial"/>
+          <w:sz w:val="22"/>
+          <w:szCs w:val="22"/>
+        </w:rPr>
       </w:pPr>
     </w:p>
     <w:p>
@@ -30916,6 +31561,7 @@
     </w:p>
     <w:p>
       <w:pPr>
+        <w:spacing w:line="360" w:lineRule="auto"/>
         <w:jc w:val="right"/>
         <w:rPr>
           <w:rFonts w:ascii="Arial" w:hAnsi="Arial"/>
@@ -30931,20 +31577,50 @@
           <w:sz w:val="18"/>
           <w:szCs w:val="18"/>
         </w:rPr>
-        <w:t>29/05/2018</w:t>
-      </w:r>
-    </w:p>
-    <w:p>
-      <w:pPr>
-        <w:spacing w:line="360" w:lineRule="auto"/>
-        <w:jc w:val="right"/>
+        <w:t>&lt;</w:t>
+      </w:r>
+      <w:proofErr w:type="spellStart"/>
+      <w:r>
         <w:rPr>
           <w:rFonts w:ascii="Arial" w:hAnsi="Arial"/>
           <w:b/>
           <w:sz w:val="18"/>
           <w:szCs w:val="18"/>
         </w:rPr>
-      </w:pPr>
+        <w:t>DiaIngreso</w:t>
+      </w:r>
+      <w:proofErr w:type="spellEnd"/>
+      <w:r>
+        <w:rPr>
+          <w:rFonts w:ascii="Arial" w:hAnsi="Arial"/>
+          <w:b/>
+          <w:sz w:val="18"/>
+          <w:szCs w:val="18"/>
+        </w:rPr>
+        <w:t>&gt; de &lt;</w:t>
+      </w:r>
+      <w:proofErr w:type="spellStart"/>
+      <w:r>
+        <w:rPr>
+          <w:rFonts w:ascii="Arial" w:hAnsi="Arial"/>
+          <w:b/>
+          <w:sz w:val="18"/>
+          <w:szCs w:val="18"/>
+        </w:rPr>
+        <w:t>MesIngreso</w:t>
+      </w:r>
+      <w:proofErr w:type="spellEnd"/>
+      <w:r>
+        <w:rPr>
+          <w:rFonts w:ascii="Arial" w:hAnsi="Arial"/>
+          <w:b/>
+          <w:sz w:val="18"/>
+          <w:szCs w:val="18"/>
+        </w:rPr>
+        <w:t>&gt; del &lt;AnioIngreso&gt;</w:t>
+      </w:r>
+      <w:bookmarkStart w:id="4" w:name="_GoBack"/>
+      <w:bookmarkEnd w:id="4"/>
     </w:p>
     <w:p>
       <w:pPr>
@@ -32230,8 +32906,7 @@
     </w:p>
     <w:p>
       <w:pPr>
-        <w:ind w:right="340"/>
-        <w:jc w:val="both"/>
+        <w:spacing w:after="160" w:line="259" w:lineRule="auto"/>
         <w:rPr>
           <w:rFonts w:ascii="Arial" w:hAnsi="Arial"/>
           <w:b/>
@@ -32246,25 +32921,27 @@
           <w:sz w:val="18"/>
           <w:szCs w:val="18"/>
         </w:rPr>
-        <w:t>DUARTE LEDESMA ANDREA</w:t>
-      </w:r>
-    </w:p>
-    <w:p>
-      <w:pPr>
-        <w:spacing w:after="160" w:line="259" w:lineRule="auto"/>
-        <w:rPr>
-          <w:rFonts w:ascii="Arial" w:hAnsi="Arial"/>
+        <w:t>&lt;</w:t>
+      </w:r>
+      <w:proofErr w:type="spellStart"/>
+      <w:r>
+        <w:rPr>
+          <w:rFonts w:ascii="Arial" w:hAnsi="Arial"/>
+          <w:b/>
           <w:sz w:val="18"/>
           <w:szCs w:val="18"/>
         </w:rPr>
-      </w:pPr>
-      <w:r>
-        <w:rPr>
-          <w:rFonts w:ascii="Arial" w:hAnsi="Arial"/>
+        <w:t>NombreEmpleado</w:t>
+      </w:r>
+      <w:proofErr w:type="spellEnd"/>
+      <w:r>
+        <w:rPr>
+          <w:rFonts w:ascii="Arial" w:hAnsi="Arial"/>
+          <w:b/>
           <w:sz w:val="18"/>
           <w:szCs w:val="18"/>
         </w:rPr>
-        <w:t>AUXILIAR ADMINISTRATIVO</w:t>
+        <w:t>&gt;</w:t>
       </w:r>
     </w:p>
     <w:p>
@@ -32277,6 +32954,14 @@
           <w:szCs w:val="18"/>
         </w:rPr>
       </w:pPr>
+      <w:r>
+        <w:rPr>
+          <w:rFonts w:ascii="Arial" w:hAnsi="Arial"/>
+          <w:sz w:val="18"/>
+          <w:szCs w:val="18"/>
+        </w:rPr>
+        <w:t>&lt;Puesto&gt;</w:t>
+      </w:r>
     </w:p>
     <w:p>
       <w:pPr>
@@ -32495,7 +33180,25 @@
                 <w:sz w:val="18"/>
                 <w:szCs w:val="18"/>
               </w:rPr>
-              <w:t>DUARTE LEDESMA ANDREA</w:t>
+              <w:t>&lt;</w:t>
+            </w:r>
+            <w:proofErr w:type="spellStart"/>
+            <w:r>
+              <w:rPr>
+                <w:rFonts w:ascii="Arial" w:hAnsi="Arial"/>
+                <w:sz w:val="18"/>
+                <w:szCs w:val="18"/>
+              </w:rPr>
+              <w:t>NombreEmpleado</w:t>
+            </w:r>
+            <w:proofErr w:type="spellEnd"/>
+            <w:r>
+              <w:rPr>
+                <w:rFonts w:ascii="Arial" w:hAnsi="Arial"/>
+                <w:sz w:val="18"/>
+                <w:szCs w:val="18"/>
+              </w:rPr>
+              <w:t>&gt;</w:t>
             </w:r>
           </w:p>
         </w:tc>
@@ -32676,7 +33379,30 @@
           <w:rFonts w:ascii="Arial" w:hAnsi="Arial"/>
           <w:u w:val="single"/>
         </w:rPr>
-        <w:t>Uruapan,29/05/2018</w:t>
+        <w:t>&lt;</w:t>
+      </w:r>
+      <w:proofErr w:type="spellStart"/>
+      <w:r>
+        <w:rPr>
+          <w:rFonts w:ascii="Arial" w:hAnsi="Arial"/>
+          <w:u w:val="single"/>
+        </w:rPr>
+        <w:t>LugarFecha</w:t>
+      </w:r>
+      <w:proofErr w:type="spellEnd"/>
+      <w:r>
+        <w:rPr>
+          <w:rFonts w:ascii="Arial" w:hAnsi="Arial"/>
+          <w:u w:val="single"/>
+        </w:rPr>
+        <w:t>&gt;</w:t>
+      </w:r>
+      <w:r>
+        <w:rPr>
+          <w:rFonts w:ascii="Arial" w:hAnsi="Arial"/>
+          <w:u w:val="single"/>
+        </w:rPr>
+        <w:t xml:space="preserve"> </w:t>
       </w:r>
       <w:r>
         <w:rPr>
@@ -32818,7 +33544,27 @@
           <w:sz w:val="22"/>
           <w:szCs w:val="22"/>
         </w:rPr>
-        <w:t>DUARTE LEDESMA ANDREA</w:t>
+        <w:t>&lt;</w:t>
+      </w:r>
+      <w:proofErr w:type="spellStart"/>
+      <w:r>
+        <w:rPr>
+          <w:rFonts w:ascii="Arial" w:hAnsi="Arial"/>
+          <w:b/>
+          <w:sz w:val="22"/>
+          <w:szCs w:val="22"/>
+        </w:rPr>
+        <w:t>NombreEmpleado</w:t>
+      </w:r>
+      <w:proofErr w:type="spellEnd"/>
+      <w:r>
+        <w:rPr>
+          <w:rFonts w:ascii="Arial" w:hAnsi="Arial"/>
+          <w:b/>
+          <w:sz w:val="22"/>
+          <w:szCs w:val="22"/>
+        </w:rPr>
+        <w:t>&gt;</w:t>
       </w:r>
       <w:r>
         <w:rPr>
@@ -33044,7 +33790,25 @@
                 <w:sz w:val="20"/>
                 <w:szCs w:val="20"/>
               </w:rPr>
-              <w:t>DUARTE LEDESMA ANDREA</w:t>
+              <w:t>&lt;</w:t>
+            </w:r>
+            <w:proofErr w:type="spellStart"/>
+            <w:r>
+              <w:rPr>
+                <w:rFonts w:ascii="Arial" w:hAnsi="Arial"/>
+                <w:sz w:val="20"/>
+                <w:szCs w:val="20"/>
+              </w:rPr>
+              <w:t>NombreEmpleado</w:t>
+            </w:r>
+            <w:proofErr w:type="spellEnd"/>
+            <w:r>
+              <w:rPr>
+                <w:rFonts w:ascii="Arial" w:hAnsi="Arial"/>
+                <w:sz w:val="20"/>
+                <w:szCs w:val="20"/>
+              </w:rPr>
+              <w:t>&gt;</w:t>
             </w:r>
           </w:p>
         </w:tc>
@@ -33702,44 +34466,53 @@
           <w:sz w:val="20"/>
           <w:szCs w:val="20"/>
         </w:rPr>
-        <w:t>DUARTE LEDESMA ANDREA</w:t>
-      </w:r>
-    </w:p>
-    <w:p>
-      <w:pPr>
-        <w:jc w:val="both"/>
+        <w:t>&lt;</w:t>
+      </w:r>
+      <w:proofErr w:type="spellStart"/>
+      <w:r>
         <w:rPr>
           <w:rFonts w:ascii="Arial" w:hAnsi="Arial"/>
           <w:b/>
           <w:sz w:val="20"/>
           <w:szCs w:val="20"/>
         </w:rPr>
-      </w:pPr>
-    </w:p>
-    <w:p>
-      <w:pPr>
-        <w:jc w:val="both"/>
-        <w:rPr>
-          <w:rFonts w:ascii="Arial" w:hAnsi="Arial"/>
+        <w:t>NombreEmpleado</w:t>
+      </w:r>
+      <w:proofErr w:type="spellEnd"/>
+      <w:r>
+        <w:rPr>
+          <w:rFonts w:ascii="Arial" w:hAnsi="Arial"/>
+          <w:b/>
           <w:sz w:val="20"/>
           <w:szCs w:val="20"/>
         </w:rPr>
-      </w:pPr>
-      <w:r>
-        <w:rPr>
-          <w:rFonts w:ascii="Arial" w:hAnsi="Arial"/>
-          <w:b/>
+        <w:t>&gt;</w:t>
+      </w:r>
+    </w:p>
+    <w:p>
+      <w:pPr>
+        <w:jc w:val="both"/>
+        <w:rPr>
+          <w:rFonts w:ascii="Arial" w:hAnsi="Arial"/>
           <w:sz w:val="20"/>
           <w:szCs w:val="20"/>
         </w:rPr>
-        <w:t xml:space="preserve">Nota: </w:t>
-      </w:r>
-      <w:r>
-        <w:rPr>
-          <w:rFonts w:ascii="Arial" w:hAnsi="Arial"/>
+      </w:pPr>
+      <w:r>
+        <w:rPr>
+          <w:rFonts w:ascii="Arial" w:hAnsi="Arial"/>
+          <w:b/>
           <w:sz w:val="20"/>
           <w:szCs w:val="20"/>
         </w:rPr>
+        <w:t xml:space="preserve">Nota: </w:t>
+      </w:r>
+      <w:r>
+        <w:rPr>
+          <w:rFonts w:ascii="Arial" w:hAnsi="Arial"/>
+          <w:sz w:val="20"/>
+          <w:szCs w:val="20"/>
+        </w:rPr>
         <w:t>Esta notificación debe ir acompañada de una copia del aviso de retención vigente.</w:t>
       </w:r>
     </w:p>
@@ -34220,7 +34993,23 @@
           <w:b/>
           <w:lang w:val="es-MX"/>
         </w:rPr>
-        <w:t>DUARTE LEDESMA ANDREA</w:t>
+        <w:t>&lt;</w:t>
+      </w:r>
+      <w:proofErr w:type="spellStart"/>
+      <w:r>
+        <w:rPr>
+          <w:b/>
+          <w:lang w:val="es-MX"/>
+        </w:rPr>
+        <w:t>NombreEmpleado</w:t>
+      </w:r>
+      <w:proofErr w:type="spellEnd"/>
+      <w:r>
+        <w:rPr>
+          <w:b/>
+          <w:lang w:val="es-MX"/>
+        </w:rPr>
+        <w:t>&gt;</w:t>
       </w:r>
       <w:r>
         <w:rPr>
@@ -34698,7 +35487,25 @@
           <w:b/>
           <w:lang w:val="es-MX"/>
         </w:rPr>
-        <w:t>DUARTE LEDESMA ANDREA</w:t>
+        <w:t>&lt;</w:t>
+      </w:r>
+      <w:proofErr w:type="spellStart"/>
+      <w:r>
+        <w:rPr>
+          <w:rFonts w:ascii="Arial" w:hAnsi="Arial"/>
+          <w:b/>
+          <w:lang w:val="es-MX"/>
+        </w:rPr>
+        <w:t>NombreEmpleado</w:t>
+      </w:r>
+      <w:proofErr w:type="spellEnd"/>
+      <w:r>
+        <w:rPr>
+          <w:rFonts w:ascii="Arial" w:hAnsi="Arial"/>
+          <w:b/>
+          <w:lang w:val="es-MX"/>
+        </w:rPr>
+        <w:t>&gt;</w:t>
       </w:r>
     </w:p>
     <w:sectPr>
@@ -36529,7 +37336,7 @@
 </file>
 
 <file path=customXml/itemProps1.xml><?xml version="1.0" encoding="utf-8"?>
-<ds:datastoreItem xmlns:ds="http://schemas.openxmlformats.org/officeDocument/2006/customXml" ds:itemID="{CE1EACA0-C679-4E8F-AA3D-36B3E7410C8C}">
+<ds:datastoreItem xmlns:ds="http://schemas.openxmlformats.org/officeDocument/2006/customXml" ds:itemID="{5691A1AC-3E22-43B3-ACA1-B51F4E402A21}">
   <ds:schemaRefs>
     <ds:schemaRef ds:uri="http://schemas.openxmlformats.org/officeDocument/2006/bibliography"/>
   </ds:schemaRefs>

</xml_diff>